<commit_message>
HLA FSGS recur abstract: Brian near-final version from 2020-11-25
</commit_message>
<xml_diff>
--- a/abstracts/hla-fsgs-recur.docx
+++ b/abstracts/hla-fsgs-recur.docx
@@ -1,14 +1,12 @@
 
 <file path=word/document.xml><?xml version="1.0" encoding="utf-8"?>
-<w:document xmlns:o="urn:schemas-microsoft-com:office:office" xmlns:r="http://schemas.openxmlformats.org/officeDocument/2006/relationships" xmlns:v="urn:schemas-microsoft-com:vml" xmlns:w="http://schemas.openxmlformats.org/wordprocessingml/2006/main" xmlns:w10="urn:schemas-microsoft-com:office:word" xmlns:wp="http://schemas.openxmlformats.org/drawingml/2006/wordprocessingDrawing" xmlns:wps="http://schemas.microsoft.com/office/word/2010/wordprocessingShape" xmlns:wpg="http://schemas.microsoft.com/office/word/2010/wordprocessingGroup" xmlns:mc="http://schemas.openxmlformats.org/markup-compatibility/2006" xmlns:wp14="http://schemas.microsoft.com/office/word/2010/wordprocessingDrawing" xmlns:w14="http://schemas.microsoft.com/office/word/2010/wordml" mc:Ignorable="w14 wp14">
+<w:document xmlns:wpc="http://schemas.microsoft.com/office/word/2010/wordprocessingCanvas" xmlns:cx="http://schemas.microsoft.com/office/drawing/2014/chartex" xmlns:cx1="http://schemas.microsoft.com/office/drawing/2015/9/8/chartex" xmlns:cx2="http://schemas.microsoft.com/office/drawing/2015/10/21/chartex" xmlns:cx3="http://schemas.microsoft.com/office/drawing/2016/5/9/chartex" xmlns:cx4="http://schemas.microsoft.com/office/drawing/2016/5/10/chartex" xmlns:cx5="http://schemas.microsoft.com/office/drawing/2016/5/11/chartex" xmlns:cx6="http://schemas.microsoft.com/office/drawing/2016/5/12/chartex" xmlns:cx7="http://schemas.microsoft.com/office/drawing/2016/5/13/chartex" xmlns:cx8="http://schemas.microsoft.com/office/drawing/2016/5/14/chartex" xmlns:mc="http://schemas.openxmlformats.org/markup-compatibility/2006" xmlns:aink="http://schemas.microsoft.com/office/drawing/2016/ink" xmlns:am3d="http://schemas.microsoft.com/office/drawing/2017/model3d" xmlns:o="urn:schemas-microsoft-com:office:office" xmlns:r="http://schemas.openxmlformats.org/officeDocument/2006/relationships" xmlns:m="http://schemas.openxmlformats.org/officeDocument/2006/math" xmlns:v="urn:schemas-microsoft-com:vml" xmlns:wp14="http://schemas.microsoft.com/office/word/2010/wordprocessingDrawing" xmlns:wp="http://schemas.openxmlformats.org/drawingml/2006/wordprocessingDrawing" xmlns:w10="urn:schemas-microsoft-com:office:word" xmlns:w="http://schemas.openxmlformats.org/wordprocessingml/2006/main" xmlns:w14="http://schemas.microsoft.com/office/word/2010/wordml" xmlns:w15="http://schemas.microsoft.com/office/word/2012/wordml" xmlns:w16cex="http://schemas.microsoft.com/office/word/2018/wordml/cex" xmlns:w16cid="http://schemas.microsoft.com/office/word/2016/wordml/cid" xmlns:w16="http://schemas.microsoft.com/office/word/2018/wordml" xmlns:w16se="http://schemas.microsoft.com/office/word/2015/wordml/symex" xmlns:wpg="http://schemas.microsoft.com/office/word/2010/wordprocessingGroup" xmlns:wpi="http://schemas.microsoft.com/office/word/2010/wordprocessingInk" xmlns:wne="http://schemas.microsoft.com/office/word/2006/wordml" xmlns:wps="http://schemas.microsoft.com/office/word/2010/wordprocessingShape" mc:Ignorable="w14 w15 w16se w16cid w16 w16cex wp14">
   <w:body>
     <w:p>
       <w:pPr>
-        <w:pStyle w:val="Normal"/>
         <w:rPr>
           <w:rFonts w:ascii="Arial" w:hAnsi="Arial" w:cs="Arial"/>
           <w:b/>
-          <w:b/>
           <w:sz w:val="22"/>
           <w:szCs w:val="22"/>
           <w:u w:val="single"/>
@@ -16,7 +14,7 @@
       </w:pPr>
       <w:r>
         <w:rPr>
-          <w:rFonts w:cs="Arial" w:ascii="Arial" w:hAnsi="Arial"/>
+          <w:rFonts w:ascii="Arial" w:hAnsi="Arial" w:cs="Arial"/>
           <w:b/>
           <w:sz w:val="22"/>
           <w:szCs w:val="22"/>
@@ -27,16 +25,15 @@
     </w:p>
     <w:p>
       <w:pPr>
-        <w:pStyle w:val="Normal"/>
-        <w:rPr>
-          <w:rFonts w:ascii="Arial" w:hAnsi="Arial" w:eastAsia="Times New Roman" w:cs="Arial"/>
-          <w:sz w:val="22"/>
-          <w:szCs w:val="22"/>
-        </w:rPr>
-      </w:pPr>
-      <w:r>
-        <w:rPr>
-          <w:rFonts w:eastAsia="Times New Roman" w:cs="Arial" w:ascii="Arial" w:hAnsi="Arial"/>
+        <w:rPr>
+          <w:rFonts w:ascii="Arial" w:eastAsia="Times New Roman" w:hAnsi="Arial" w:cs="Arial"/>
+          <w:sz w:val="22"/>
+          <w:szCs w:val="22"/>
+        </w:rPr>
+      </w:pPr>
+      <w:r>
+        <w:rPr>
+          <w:rFonts w:ascii="Arial" w:eastAsia="Times New Roman" w:hAnsi="Arial" w:cs="Arial"/>
           <w:color w:val="000000"/>
           <w:sz w:val="22"/>
           <w:szCs w:val="22"/>
@@ -46,49 +43,57 @@
     </w:p>
     <w:p>
       <w:pPr>
-        <w:pStyle w:val="Normal"/>
         <w:rPr>
           <w:rFonts w:ascii="Arial" w:hAnsi="Arial" w:cs="Arial"/>
           <w:b/>
-          <w:b/>
           <w:sz w:val="22"/>
           <w:szCs w:val="22"/>
           <w:u w:val="single"/>
         </w:rPr>
       </w:pPr>
-      <w:r>
-        <w:rPr>
-          <w:rFonts w:cs="Arial" w:ascii="Arial" w:hAnsi="Arial"/>
-          <w:b/>
-          <w:sz w:val="22"/>
-          <w:szCs w:val="22"/>
-          <w:u w:val="single"/>
-        </w:rPr>
-      </w:r>
     </w:p>
     <w:p>
       <w:pPr>
-        <w:pStyle w:val="Normal"/>
-        <w:rPr>
-          <w:rFonts w:ascii="Arial" w:hAnsi="Arial" w:cs="Arial"/>
-          <w:bCs/>
-          <w:sz w:val="22"/>
-          <w:szCs w:val="22"/>
-        </w:rPr>
-      </w:pPr>
-      <w:r>
-        <w:rPr>
-          <w:rFonts w:cs="Arial" w:ascii="Arial" w:hAnsi="Arial"/>
+        <w:rPr>
+          <w:rFonts w:ascii="Arial" w:hAnsi="Arial" w:cs="Arial"/>
+          <w:bCs/>
+          <w:sz w:val="22"/>
+          <w:szCs w:val="22"/>
+        </w:rPr>
+      </w:pPr>
+      <w:r>
+        <w:rPr>
+          <w:rFonts w:ascii="Arial" w:hAnsi="Arial" w:cs="Arial"/>
           <w:bCs/>
           <w:sz w:val="22"/>
           <w:szCs w:val="22"/>
           <w:u w:val="single"/>
         </w:rPr>
-        <w:t>B. Shaw</w:t>
-      </w:r>
-      <w:r>
-        <w:rPr>
-          <w:rFonts w:cs="Arial" w:ascii="Arial" w:hAnsi="Arial"/>
+        <w:t xml:space="preserve">B. </w:t>
+      </w:r>
+      <w:r>
+        <w:rPr>
+          <w:rFonts w:ascii="Arial" w:hAnsi="Arial" w:cs="Arial"/>
+          <w:bCs/>
+          <w:sz w:val="22"/>
+          <w:szCs w:val="22"/>
+          <w:u w:val="single"/>
+        </w:rPr>
+        <w:t xml:space="preserve">I. </w:t>
+      </w:r>
+      <w:r>
+        <w:rPr>
+          <w:rFonts w:ascii="Arial" w:hAnsi="Arial" w:cs="Arial"/>
+          <w:bCs/>
+          <w:sz w:val="22"/>
+          <w:szCs w:val="22"/>
+          <w:u w:val="single"/>
+        </w:rPr>
+        <w:t>Shaw</w:t>
+      </w:r>
+      <w:r>
+        <w:rPr>
+          <w:rFonts w:ascii="Arial" w:hAnsi="Arial" w:cs="Arial"/>
           <w:bCs/>
           <w:sz w:val="22"/>
           <w:szCs w:val="22"/>
@@ -98,7 +103,7 @@
       </w:r>
       <w:r>
         <w:rPr>
-          <w:rFonts w:cs="Arial" w:ascii="Arial" w:hAnsi="Arial"/>
+          <w:rFonts w:ascii="Arial" w:hAnsi="Arial" w:cs="Arial"/>
           <w:bCs/>
           <w:sz w:val="22"/>
           <w:szCs w:val="22"/>
@@ -107,7 +112,7 @@
       </w:r>
       <w:r>
         <w:rPr>
-          <w:rFonts w:cs="Arial" w:ascii="Arial" w:hAnsi="Arial"/>
+          <w:rFonts w:ascii="Arial" w:hAnsi="Arial" w:cs="Arial"/>
           <w:bCs/>
           <w:sz w:val="22"/>
           <w:szCs w:val="22"/>
@@ -117,7 +122,7 @@
       </w:r>
       <w:r>
         <w:rPr>
-          <w:rFonts w:cs="Arial" w:ascii="Arial" w:hAnsi="Arial"/>
+          <w:rFonts w:ascii="Arial" w:hAnsi="Arial" w:cs="Arial"/>
           <w:bCs/>
           <w:sz w:val="22"/>
           <w:szCs w:val="22"/>
@@ -126,7 +131,7 @@
       </w:r>
       <w:r>
         <w:rPr>
-          <w:rFonts w:cs="Arial" w:ascii="Arial" w:hAnsi="Arial"/>
+          <w:rFonts w:ascii="Arial" w:hAnsi="Arial" w:cs="Arial"/>
           <w:bCs/>
           <w:sz w:val="22"/>
           <w:szCs w:val="22"/>
@@ -136,7 +141,7 @@
       </w:r>
       <w:r>
         <w:rPr>
-          <w:rFonts w:cs="Arial" w:ascii="Arial" w:hAnsi="Arial"/>
+          <w:rFonts w:ascii="Arial" w:hAnsi="Arial" w:cs="Arial"/>
           <w:bCs/>
           <w:sz w:val="22"/>
           <w:szCs w:val="22"/>
@@ -145,7 +150,7 @@
       </w:r>
       <w:r>
         <w:rPr>
-          <w:rFonts w:cs="Arial" w:ascii="Arial" w:hAnsi="Arial"/>
+          <w:rFonts w:ascii="Arial" w:hAnsi="Arial" w:cs="Arial"/>
           <w:bCs/>
           <w:sz w:val="22"/>
           <w:szCs w:val="22"/>
@@ -155,7 +160,7 @@
       </w:r>
       <w:r>
         <w:rPr>
-          <w:rFonts w:cs="Arial" w:ascii="Arial" w:hAnsi="Arial"/>
+          <w:rFonts w:ascii="Arial" w:hAnsi="Arial" w:cs="Arial"/>
           <w:bCs/>
           <w:sz w:val="22"/>
           <w:szCs w:val="22"/>
@@ -164,7 +169,7 @@
       </w:r>
       <w:r>
         <w:rPr>
-          <w:rFonts w:cs="Arial" w:ascii="Arial" w:hAnsi="Arial"/>
+          <w:rFonts w:ascii="Arial" w:hAnsi="Arial" w:cs="Arial"/>
           <w:bCs/>
           <w:sz w:val="22"/>
           <w:szCs w:val="22"/>
@@ -174,7 +179,7 @@
       </w:r>
       <w:r>
         <w:rPr>
-          <w:rFonts w:cs="Arial" w:ascii="Arial" w:hAnsi="Arial"/>
+          <w:rFonts w:ascii="Arial" w:hAnsi="Arial" w:cs="Arial"/>
           <w:bCs/>
           <w:sz w:val="22"/>
           <w:szCs w:val="22"/>
@@ -183,7 +188,7 @@
       </w:r>
       <w:r>
         <w:rPr>
-          <w:rFonts w:cs="Arial" w:ascii="Arial" w:hAnsi="Arial"/>
+          <w:rFonts w:ascii="Arial" w:hAnsi="Arial" w:cs="Arial"/>
           <w:bCs/>
           <w:sz w:val="22"/>
           <w:szCs w:val="22"/>
@@ -193,7 +198,7 @@
       </w:r>
       <w:r>
         <w:rPr>
-          <w:rFonts w:cs="Arial" w:ascii="Arial" w:hAnsi="Arial"/>
+          <w:rFonts w:ascii="Arial" w:hAnsi="Arial" w:cs="Arial"/>
           <w:bCs/>
           <w:sz w:val="22"/>
           <w:szCs w:val="22"/>
@@ -203,11 +208,9 @@
     </w:p>
     <w:p>
       <w:pPr>
-        <w:pStyle w:val="Normal"/>
-        <w:rPr>
-          <w:rFonts w:ascii="Arial" w:hAnsi="Arial" w:cs="Arial"/>
-          <w:bCs/>
-          <w:i/>
+        <w:rPr>
+          <w:rFonts w:ascii="Arial" w:hAnsi="Arial" w:cs="Arial"/>
+          <w:bCs/>
           <w:i/>
           <w:iCs/>
           <w:sz w:val="22"/>
@@ -216,7 +219,7 @@
       </w:pPr>
       <w:r>
         <w:rPr>
-          <w:rFonts w:cs="Arial" w:ascii="Arial" w:hAnsi="Arial"/>
+          <w:rFonts w:ascii="Arial" w:hAnsi="Arial" w:cs="Arial"/>
           <w:bCs/>
           <w:i/>
           <w:iCs/>
@@ -228,7 +231,7 @@
       </w:r>
       <w:r>
         <w:rPr>
-          <w:rFonts w:cs="Arial" w:ascii="Arial" w:hAnsi="Arial"/>
+          <w:rFonts w:ascii="Arial" w:hAnsi="Arial" w:cs="Arial"/>
           <w:bCs/>
           <w:i/>
           <w:iCs/>
@@ -240,11 +243,9 @@
     </w:p>
     <w:p>
       <w:pPr>
-        <w:pStyle w:val="Normal"/>
-        <w:rPr>
-          <w:rFonts w:ascii="Arial" w:hAnsi="Arial" w:cs="Arial"/>
-          <w:bCs/>
-          <w:i/>
+        <w:rPr>
+          <w:rFonts w:ascii="Arial" w:hAnsi="Arial" w:cs="Arial"/>
+          <w:bCs/>
           <w:i/>
           <w:iCs/>
           <w:sz w:val="22"/>
@@ -253,7 +254,7 @@
       </w:pPr>
       <w:r>
         <w:rPr>
-          <w:rFonts w:cs="Arial" w:ascii="Arial" w:hAnsi="Arial"/>
+          <w:rFonts w:ascii="Arial" w:hAnsi="Arial" w:cs="Arial"/>
           <w:bCs/>
           <w:i/>
           <w:iCs/>
@@ -264,7 +265,7 @@
       </w:r>
       <w:r>
         <w:rPr>
-          <w:rFonts w:cs="Arial" w:ascii="Arial" w:hAnsi="Arial"/>
+          <w:rFonts w:ascii="Arial" w:hAnsi="Arial" w:cs="Arial"/>
           <w:bCs/>
           <w:i/>
           <w:iCs/>
@@ -276,7 +277,7 @@
       </w:r>
       <w:r>
         <w:rPr>
-          <w:rFonts w:cs="Arial" w:ascii="Arial" w:hAnsi="Arial"/>
+          <w:rFonts w:ascii="Arial" w:hAnsi="Arial" w:cs="Arial"/>
           <w:bCs/>
           <w:i/>
           <w:iCs/>
@@ -288,17 +289,16 @@
     </w:p>
     <w:p>
       <w:pPr>
-        <w:pStyle w:val="Normal"/>
-        <w:rPr>
-          <w:rFonts w:ascii="Arial" w:hAnsi="Arial" w:cs="Arial"/>
-          <w:bCs/>
-          <w:sz w:val="22"/>
-          <w:szCs w:val="22"/>
-        </w:rPr>
-      </w:pPr>
-      <w:r>
-        <w:rPr>
-          <w:rFonts w:cs="Arial" w:ascii="Arial" w:hAnsi="Arial"/>
+        <w:rPr>
+          <w:rFonts w:ascii="Arial" w:hAnsi="Arial" w:cs="Arial"/>
+          <w:bCs/>
+          <w:sz w:val="22"/>
+          <w:szCs w:val="22"/>
+        </w:rPr>
+      </w:pPr>
+      <w:r>
+        <w:rPr>
+          <w:rFonts w:ascii="Arial" w:hAnsi="Arial" w:cs="Arial"/>
           <w:bCs/>
           <w:i/>
           <w:iCs/>
@@ -309,7 +309,7 @@
       </w:r>
       <w:r>
         <w:rPr>
-          <w:rFonts w:cs="Arial" w:ascii="Arial" w:hAnsi="Arial"/>
+          <w:rFonts w:ascii="Arial" w:hAnsi="Arial" w:cs="Arial"/>
           <w:bCs/>
           <w:i/>
           <w:iCs/>
@@ -321,7 +321,7 @@
       </w:r>
       <w:r>
         <w:rPr>
-          <w:rFonts w:cs="Arial" w:ascii="Arial" w:hAnsi="Arial"/>
+          <w:rFonts w:ascii="Arial" w:hAnsi="Arial" w:cs="Arial"/>
           <w:bCs/>
           <w:i/>
           <w:iCs/>
@@ -333,37 +333,26 @@
     </w:p>
     <w:p>
       <w:pPr>
-        <w:pStyle w:val="Normal"/>
         <w:rPr>
           <w:rFonts w:ascii="Arial" w:hAnsi="Arial" w:cs="Arial"/>
           <w:b/>
-          <w:b/>
-          <w:sz w:val="22"/>
-          <w:szCs w:val="22"/>
-        </w:rPr>
-      </w:pPr>
-      <w:r>
-        <w:rPr>
-          <w:rFonts w:cs="Arial" w:ascii="Arial" w:hAnsi="Arial"/>
-          <w:b/>
-          <w:sz w:val="22"/>
-          <w:szCs w:val="22"/>
-        </w:rPr>
-      </w:r>
+          <w:sz w:val="22"/>
+          <w:szCs w:val="22"/>
+        </w:rPr>
+      </w:pPr>
     </w:p>
     <w:p>
       <w:pPr>
-        <w:pStyle w:val="Normal"/>
-        <w:rPr>
-          <w:rFonts w:ascii="Arial" w:hAnsi="Arial" w:cs="Arial"/>
-          <w:bCs/>
-          <w:sz w:val="22"/>
-          <w:szCs w:val="22"/>
-        </w:rPr>
-      </w:pPr>
-      <w:r>
-        <w:rPr>
-          <w:rFonts w:cs="Arial" w:ascii="Arial" w:hAnsi="Arial"/>
+        <w:rPr>
+          <w:rFonts w:ascii="Arial" w:hAnsi="Arial" w:cs="Arial"/>
+          <w:bCs/>
+          <w:sz w:val="22"/>
+          <w:szCs w:val="22"/>
+        </w:rPr>
+      </w:pPr>
+      <w:r>
+        <w:rPr>
+          <w:rFonts w:ascii="Arial" w:hAnsi="Arial" w:cs="Arial"/>
           <w:b/>
           <w:sz w:val="22"/>
           <w:szCs w:val="22"/>
@@ -373,137 +362,101 @@
     </w:p>
     <w:p>
       <w:pPr>
-        <w:pStyle w:val="Normal"/>
-        <w:rPr>
-          <w:rFonts w:ascii="Arial" w:hAnsi="Arial" w:cs="Arial"/>
-          <w:bCs/>
-          <w:sz w:val="22"/>
-          <w:szCs w:val="22"/>
-        </w:rPr>
-      </w:pPr>
-      <w:r>
-        <w:rPr>
-          <w:rFonts w:cs="Arial" w:ascii="Arial" w:hAnsi="Arial"/>
-          <w:bCs/>
-          <w:sz w:val="22"/>
-          <w:szCs w:val="22"/>
-        </w:rPr>
-        <w:t xml:space="preserve">Recurrence of focal segmental glomerulosclerosis (FSGS) reduces graft survival yet risk factors remain elusive. While </w:t>
-      </w:r>
-      <w:del w:id="0" w:author="Alejandro Ochoa" w:date="2020-11-19T22:17:58Z">
-        <w:r>
-          <w:rPr>
-            <w:rFonts w:cs="Arial" w:ascii="Arial" w:hAnsi="Arial"/>
-            <w:bCs/>
-            <w:sz w:val="22"/>
-            <w:szCs w:val="22"/>
-          </w:rPr>
-          <w:delText>(</w:delText>
-        </w:r>
-      </w:del>
-      <w:r>
-        <w:rPr>
-          <w:rFonts w:cs="Arial" w:ascii="Arial" w:hAnsi="Arial"/>
-          <w:bCs/>
-          <w:sz w:val="22"/>
-          <w:szCs w:val="22"/>
-        </w:rPr>
-        <w:t>Human Leukocyte Antigen</w:t>
-      </w:r>
-      <w:del w:id="1" w:author="Alejandro Ochoa" w:date="2020-11-19T22:18:00Z">
-        <w:r>
-          <w:rPr>
-            <w:rFonts w:cs="Arial" w:ascii="Arial" w:hAnsi="Arial"/>
-            <w:bCs/>
-            <w:sz w:val="22"/>
-            <w:szCs w:val="22"/>
-          </w:rPr>
-          <w:delText>)</w:delText>
-        </w:r>
-      </w:del>
-      <w:r>
-        <w:rPr>
-          <w:rFonts w:cs="Arial" w:ascii="Arial" w:hAnsi="Arial"/>
-          <w:bCs/>
-          <w:sz w:val="22"/>
-          <w:szCs w:val="22"/>
-        </w:rPr>
-        <w:t xml:space="preserve"> </w:t>
-      </w:r>
-      <w:ins w:id="2" w:author="Alejandro Ochoa" w:date="2020-11-19T22:18:04Z">
-        <w:r>
-          <w:rPr>
-            <w:rFonts w:cs="Arial" w:ascii="Arial" w:hAnsi="Arial"/>
-            <w:bCs/>
-            <w:sz w:val="22"/>
-            <w:szCs w:val="22"/>
-          </w:rPr>
-          <w:t>(</w:t>
-        </w:r>
-      </w:ins>
-      <w:r>
-        <w:rPr>
-          <w:rFonts w:cs="Arial" w:ascii="Arial" w:hAnsi="Arial"/>
+        <w:rPr>
+          <w:rFonts w:ascii="Arial" w:hAnsi="Arial" w:cs="Arial"/>
+          <w:bCs/>
+          <w:sz w:val="22"/>
+          <w:szCs w:val="22"/>
+        </w:rPr>
+      </w:pPr>
+      <w:r>
+        <w:rPr>
+          <w:rFonts w:ascii="Arial" w:hAnsi="Arial" w:cs="Arial"/>
+          <w:bCs/>
+          <w:sz w:val="22"/>
+          <w:szCs w:val="22"/>
+        </w:rPr>
+        <w:t xml:space="preserve">Recurrence of focal segmental glomerulosclerosis (FSGS) reduces graft </w:t>
+      </w:r>
+      <w:proofErr w:type="gramStart"/>
+      <w:r>
+        <w:rPr>
+          <w:rFonts w:ascii="Arial" w:hAnsi="Arial" w:cs="Arial"/>
+          <w:bCs/>
+          <w:sz w:val="22"/>
+          <w:szCs w:val="22"/>
+        </w:rPr>
+        <w:t>survival</w:t>
+      </w:r>
+      <w:proofErr w:type="gramEnd"/>
+      <w:r>
+        <w:rPr>
+          <w:rFonts w:ascii="Arial" w:hAnsi="Arial" w:cs="Arial"/>
+          <w:bCs/>
+          <w:sz w:val="22"/>
+          <w:szCs w:val="22"/>
+        </w:rPr>
+        <w:t xml:space="preserve"> yet risk factors remain elusive. While </w:t>
+      </w:r>
+      <w:r>
+        <w:rPr>
+          <w:rFonts w:ascii="Arial" w:hAnsi="Arial" w:cs="Arial"/>
           <w:bCs/>
           <w:sz w:val="22"/>
           <w:szCs w:val="22"/>
         </w:rPr>
         <w:t>HLA</w:t>
       </w:r>
-      <w:ins w:id="3" w:author="Alejandro Ochoa" w:date="2020-11-19T22:18:05Z">
-        <w:r>
-          <w:rPr>
-            <w:rFonts w:cs="Arial" w:ascii="Arial" w:hAnsi="Arial"/>
-            <w:bCs/>
-            <w:sz w:val="22"/>
-            <w:szCs w:val="22"/>
-          </w:rPr>
-          <w:t>)</w:t>
-        </w:r>
-      </w:ins>
-      <w:r>
-        <w:rPr>
-          <w:rFonts w:cs="Arial" w:ascii="Arial" w:hAnsi="Arial"/>
-          <w:bCs/>
-          <w:sz w:val="22"/>
-          <w:szCs w:val="22"/>
-        </w:rPr>
-        <w:t xml:space="preserve"> risk alleles are associated with primary nephrotic syndrome, we sought to determine the role of HLA in post-transplant recurrence.</w:t>
+      <w:r>
+        <w:rPr>
+          <w:rFonts w:ascii="Arial" w:hAnsi="Arial" w:cs="Arial"/>
+          <w:bCs/>
+          <w:sz w:val="22"/>
+          <w:szCs w:val="22"/>
+        </w:rPr>
+        <w:t xml:space="preserve"> risk alleles are </w:t>
+      </w:r>
+      <w:r>
+        <w:rPr>
+          <w:rFonts w:ascii="Arial" w:hAnsi="Arial" w:cs="Arial"/>
+          <w:bCs/>
+          <w:sz w:val="22"/>
+          <w:szCs w:val="22"/>
+        </w:rPr>
+        <w:t xml:space="preserve">known to be </w:t>
+      </w:r>
+      <w:r>
+        <w:rPr>
+          <w:rFonts w:ascii="Arial" w:hAnsi="Arial" w:cs="Arial"/>
+          <w:bCs/>
+          <w:sz w:val="22"/>
+          <w:szCs w:val="22"/>
+        </w:rPr>
+        <w:t>associated with primary nephrotic syndrome, we sought to determine the role of HLA in post-transplant recurrence.</w:t>
       </w:r>
     </w:p>
     <w:p>
       <w:pPr>
-        <w:pStyle w:val="Normal"/>
-        <w:rPr>
-          <w:rFonts w:ascii="Arial" w:hAnsi="Arial" w:cs="Arial"/>
-          <w:bCs/>
-          <w:sz w:val="22"/>
-          <w:szCs w:val="22"/>
-        </w:rPr>
-      </w:pPr>
-      <w:r>
-        <w:rPr>
-          <w:rFonts w:cs="Arial" w:ascii="Arial" w:hAnsi="Arial"/>
-          <w:bCs/>
-          <w:sz w:val="22"/>
-          <w:szCs w:val="22"/>
-        </w:rPr>
-      </w:r>
+        <w:rPr>
+          <w:rFonts w:ascii="Arial" w:hAnsi="Arial" w:cs="Arial"/>
+          <w:bCs/>
+          <w:sz w:val="22"/>
+          <w:szCs w:val="22"/>
+        </w:rPr>
+      </w:pPr>
     </w:p>
     <w:p>
       <w:pPr>
-        <w:pStyle w:val="Normal"/>
         <w:rPr>
           <w:rFonts w:ascii="Arial" w:hAnsi="Arial" w:cs="Arial"/>
           <w:b/>
-          <w:b/>
-          <w:sz w:val="22"/>
-          <w:szCs w:val="22"/>
-        </w:rPr>
-      </w:pPr>
-      <w:r>
-        <w:rPr>
-          <w:rFonts w:cs="Arial" w:ascii="Arial" w:hAnsi="Arial"/>
+          <w:sz w:val="22"/>
+          <w:szCs w:val="22"/>
+        </w:rPr>
+      </w:pPr>
+      <w:r>
+        <w:rPr>
+          <w:rFonts w:ascii="Arial" w:hAnsi="Arial" w:cs="Arial"/>
           <w:b/>
           <w:sz w:val="22"/>
           <w:szCs w:val="22"/>
@@ -513,277 +466,119 @@
     </w:p>
     <w:p>
       <w:pPr>
-        <w:pStyle w:val="Normal"/>
-        <w:rPr>
-          <w:rFonts w:ascii="Arial" w:hAnsi="Arial" w:cs="Arial"/>
-          <w:bCs/>
-          <w:sz w:val="22"/>
-          <w:szCs w:val="22"/>
-        </w:rPr>
-      </w:pPr>
-      <w:r>
-        <w:rPr>
-          <w:rFonts w:cs="Arial" w:ascii="Arial" w:hAnsi="Arial"/>
-          <w:bCs/>
-          <w:sz w:val="22"/>
-          <w:szCs w:val="22"/>
-        </w:rPr>
-        <w:t xml:space="preserve">Kidney transplant recipients under 19 years old diagnosed with FSGS were obtained from the Scientific Registry of Transplant Recipients. </w:t>
-      </w:r>
-      <w:del w:id="4" w:author="Alejandro Ochoa" w:date="2020-11-19T22:27:39Z">
-        <w:r>
-          <w:rPr>
-            <w:rFonts w:cs="Arial" w:ascii="Arial" w:hAnsi="Arial"/>
-            <w:bCs/>
-            <w:sz w:val="22"/>
-            <w:szCs w:val="22"/>
-          </w:rPr>
-          <w:delText>Univaria</w:delText>
-        </w:r>
-      </w:del>
-      <w:del w:id="5" w:author="Alejandro Ochoa" w:date="2020-11-19T22:18:42Z">
-        <w:r>
-          <w:rPr>
-            <w:rFonts w:cs="Arial" w:ascii="Arial" w:hAnsi="Arial"/>
-            <w:bCs/>
-            <w:sz w:val="22"/>
-            <w:szCs w:val="22"/>
-          </w:rPr>
-          <w:delText>bl</w:delText>
-        </w:r>
-      </w:del>
-      <w:del w:id="6" w:author="Alejandro Ochoa" w:date="2020-11-19T22:27:39Z">
-        <w:r>
-          <w:rPr>
-            <w:rFonts w:cs="Arial" w:ascii="Arial" w:hAnsi="Arial"/>
-            <w:bCs/>
-            <w:sz w:val="22"/>
-            <w:szCs w:val="22"/>
-          </w:rPr>
-          <w:delText>e</w:delText>
-        </w:r>
-      </w:del>
-      <w:ins w:id="7" w:author="Alejandro Ochoa" w:date="2020-11-19T22:27:39Z">
-        <w:r>
-          <w:rPr>
-            <w:rFonts w:cs="Arial" w:ascii="Arial" w:hAnsi="Arial"/>
-            <w:bCs/>
-            <w:sz w:val="22"/>
-            <w:szCs w:val="22"/>
-          </w:rPr>
-          <w:t>Simple</w:t>
-        </w:r>
-      </w:ins>
-      <w:r>
-        <w:rPr>
-          <w:rFonts w:cs="Arial" w:ascii="Arial" w:hAnsi="Arial"/>
-          <w:bCs/>
-          <w:sz w:val="22"/>
-          <w:szCs w:val="22"/>
-        </w:rPr>
-        <w:t xml:space="preserve"> logistic regression was performed to relate</w:t>
-      </w:r>
-      <w:del w:id="8" w:author="Alejandro Ochoa" w:date="2020-11-19T22:19:29Z">
-        <w:r>
-          <w:rPr>
-            <w:rFonts w:cs="Arial" w:ascii="Arial" w:hAnsi="Arial"/>
-            <w:bCs/>
-            <w:sz w:val="22"/>
-            <w:szCs w:val="22"/>
-          </w:rPr>
-          <w:delText>d</w:delText>
-        </w:r>
-      </w:del>
-      <w:r>
-        <w:rPr>
-          <w:rFonts w:cs="Arial" w:ascii="Arial" w:hAnsi="Arial"/>
-          <w:bCs/>
-          <w:sz w:val="22"/>
-          <w:szCs w:val="22"/>
-        </w:rPr>
-        <w:t xml:space="preserve"> recipient HLA antigen and recurrence. </w:t>
-      </w:r>
-      <w:commentRangeStart w:id="0"/>
-      <w:r>
-        <w:rPr>
-          <w:rFonts w:cs="Arial" w:ascii="Arial" w:hAnsi="Arial"/>
-          <w:bCs/>
-          <w:sz w:val="22"/>
-          <w:szCs w:val="22"/>
-        </w:rPr>
-        <w:t xml:space="preserve">Multiple </w:t>
-      </w:r>
-      <w:del w:id="9" w:author="Alejandro Ochoa" w:date="2020-11-19T22:28:38Z">
-        <w:r>
-          <w:rPr>
-            <w:rFonts w:cs="Arial" w:ascii="Arial" w:hAnsi="Arial"/>
-            <w:bCs/>
-            <w:sz w:val="22"/>
-            <w:szCs w:val="22"/>
-          </w:rPr>
-          <w:delText>comparison</w:delText>
-        </w:r>
-      </w:del>
-      <w:ins w:id="10" w:author="Alejandro Ochoa" w:date="2020-11-19T22:28:38Z">
-        <w:r>
-          <w:rPr>
-            <w:rFonts w:cs="Arial" w:ascii="Arial" w:hAnsi="Arial"/>
-            <w:bCs/>
-            <w:sz w:val="22"/>
-            <w:szCs w:val="22"/>
-          </w:rPr>
-          <w:t>hypothesis testing</w:t>
-        </w:r>
-      </w:ins>
-      <w:r>
-        <w:rPr>
-          <w:rFonts w:cs="Arial" w:ascii="Arial" w:hAnsi="Arial"/>
-          <w:bCs/>
-          <w:sz w:val="22"/>
-          <w:szCs w:val="22"/>
-        </w:rPr>
-        <w:t xml:space="preserve"> corrections </w:t>
-      </w:r>
-      <w:ins w:id="11" w:author="Alejandro Ochoa" w:date="2020-11-19T22:20:06Z">
-        <w:r>
-          <w:rPr>
-            <w:rFonts w:cs="Arial" w:ascii="Arial" w:hAnsi="Arial"/>
-            <w:bCs/>
-            <w:sz w:val="22"/>
-            <w:szCs w:val="22"/>
-          </w:rPr>
-          <w:t>were performed</w:t>
-        </w:r>
-      </w:ins>
-      <w:ins w:id="12" w:author="Alejandro Ochoa" w:date="2020-11-19T22:20:06Z">
-        <w:r>
-          <w:rPr>
-            <w:rFonts w:cs="Arial" w:ascii="Arial" w:hAnsi="Arial"/>
-            <w:bCs/>
-            <w:sz w:val="22"/>
-            <w:szCs w:val="22"/>
-          </w:rPr>
-        </w:r>
-      </w:ins>
-      <w:ins w:id="13" w:author="Alejandro Ochoa" w:date="2020-11-19T22:20:06Z">
-        <w:commentRangeEnd w:id="0"/>
-        <w:r>
-          <w:commentReference w:id="0"/>
-        </w:r>
-        <w:r>
-          <w:rPr>
-            <w:rFonts w:cs="Arial" w:ascii="Arial" w:hAnsi="Arial"/>
-            <w:bCs/>
-            <w:sz w:val="22"/>
-            <w:szCs w:val="22"/>
-          </w:rPr>
-          <w:t xml:space="preserve"> </w:t>
-        </w:r>
-      </w:ins>
-      <w:r>
-        <w:rPr>
-          <w:rFonts w:cs="Arial" w:ascii="Arial" w:hAnsi="Arial"/>
-          <w:bCs/>
-          <w:sz w:val="22"/>
-          <w:szCs w:val="22"/>
-        </w:rPr>
-        <w:t>us</w:t>
-      </w:r>
-      <w:ins w:id="14" w:author="Alejandro Ochoa" w:date="2020-11-19T22:20:10Z">
-        <w:r>
-          <w:rPr>
-            <w:rFonts w:cs="Arial" w:ascii="Arial" w:hAnsi="Arial"/>
-            <w:bCs/>
-            <w:sz w:val="22"/>
-            <w:szCs w:val="22"/>
-          </w:rPr>
-          <w:t>ing</w:t>
-        </w:r>
-      </w:ins>
-      <w:del w:id="15" w:author="Alejandro Ochoa" w:date="2020-11-19T22:20:10Z">
-        <w:r>
-          <w:rPr>
-            <w:rFonts w:cs="Arial" w:ascii="Arial" w:hAnsi="Arial"/>
-            <w:bCs/>
-            <w:sz w:val="22"/>
-            <w:szCs w:val="22"/>
-          </w:rPr>
-          <w:delText>ed</w:delText>
-        </w:r>
-      </w:del>
-      <w:r>
-        <w:rPr>
-          <w:rFonts w:cs="Arial" w:ascii="Arial" w:hAnsi="Arial"/>
-          <w:bCs/>
-          <w:sz w:val="22"/>
-          <w:szCs w:val="22"/>
-        </w:rPr>
-        <w:t xml:space="preserve"> the Benjamini-Hochberg method. For recipient HLA antigens associated with recurrence, we also examined the association of donor HLA and concordance between donor and recipient HLA and recurrence. Multi</w:t>
-      </w:r>
-      <w:del w:id="16" w:author="Alejandro Ochoa" w:date="2020-11-19T22:28:04Z">
-        <w:r>
-          <w:rPr>
-            <w:rFonts w:cs="Arial" w:ascii="Arial" w:hAnsi="Arial"/>
-            <w:bCs/>
-            <w:sz w:val="22"/>
-            <w:szCs w:val="22"/>
-          </w:rPr>
-          <w:delText>variab</w:delText>
-        </w:r>
-      </w:del>
-      <w:ins w:id="17" w:author="Alejandro Ochoa" w:date="2020-11-19T22:28:07Z">
-        <w:r>
-          <w:rPr>
-            <w:rFonts w:cs="Arial" w:ascii="Arial" w:hAnsi="Arial"/>
-            <w:bCs/>
-            <w:sz w:val="22"/>
-            <w:szCs w:val="22"/>
-          </w:rPr>
-          <w:t>p</w:t>
-        </w:r>
-      </w:ins>
-      <w:r>
-        <w:rPr>
-          <w:rFonts w:cs="Arial" w:ascii="Arial" w:hAnsi="Arial"/>
-          <w:bCs/>
-          <w:sz w:val="22"/>
-          <w:szCs w:val="22"/>
-        </w:rPr>
-        <w:t>le logistic regression was performed to predict recurrence.</w:t>
+        <w:rPr>
+          <w:rFonts w:ascii="Arial" w:hAnsi="Arial" w:cs="Arial"/>
+          <w:bCs/>
+          <w:sz w:val="22"/>
+          <w:szCs w:val="22"/>
+        </w:rPr>
+      </w:pPr>
+      <w:r>
+        <w:rPr>
+          <w:rFonts w:ascii="Arial" w:hAnsi="Arial" w:cs="Arial"/>
+          <w:bCs/>
+          <w:sz w:val="22"/>
+          <w:szCs w:val="22"/>
+        </w:rPr>
+        <w:t xml:space="preserve">Kidney transplant recipients under 19 years old diagnosed with FSGS were obtained from the Scientific Registry of Transplant Recipients. Simple logistic regression was performed to relate recipient HLA antigen and recurrence. </w:t>
+      </w:r>
+      <w:r>
+        <w:rPr>
+          <w:rFonts w:ascii="Arial" w:hAnsi="Arial" w:cs="Arial"/>
+          <w:bCs/>
+          <w:sz w:val="22"/>
+          <w:szCs w:val="22"/>
+        </w:rPr>
+        <w:t>The false discovery rate was controlled</w:t>
+      </w:r>
+      <w:r>
+        <w:rPr>
+          <w:rFonts w:ascii="Arial" w:hAnsi="Arial" w:cs="Arial"/>
+          <w:bCs/>
+          <w:sz w:val="22"/>
+          <w:szCs w:val="22"/>
+        </w:rPr>
+        <w:t xml:space="preserve"> using the </w:t>
+      </w:r>
+      <w:proofErr w:type="spellStart"/>
+      <w:r>
+        <w:rPr>
+          <w:rFonts w:ascii="Arial" w:hAnsi="Arial" w:cs="Arial"/>
+          <w:bCs/>
+          <w:sz w:val="22"/>
+          <w:szCs w:val="22"/>
+        </w:rPr>
+        <w:t>Benjamini</w:t>
+      </w:r>
+      <w:proofErr w:type="spellEnd"/>
+      <w:r>
+        <w:rPr>
+          <w:rFonts w:ascii="Arial" w:hAnsi="Arial" w:cs="Arial"/>
+          <w:bCs/>
+          <w:sz w:val="22"/>
+          <w:szCs w:val="22"/>
+        </w:rPr>
+        <w:t>-Hochberg method. For recipient HLA antigens associated with recurrence, we also examined the association of donor HLA and concordance between donor and recipient HLA and recurrence. Multiple logistic</w:t>
+      </w:r>
+      <w:r>
+        <w:rPr>
+          <w:rFonts w:ascii="Arial" w:hAnsi="Arial" w:cs="Arial"/>
+          <w:bCs/>
+          <w:sz w:val="22"/>
+          <w:szCs w:val="22"/>
+        </w:rPr>
+        <w:t xml:space="preserve"> </w:t>
+      </w:r>
+      <w:r>
+        <w:rPr>
+          <w:rFonts w:ascii="Arial" w:hAnsi="Arial" w:cs="Arial"/>
+          <w:bCs/>
+          <w:sz w:val="22"/>
+          <w:szCs w:val="22"/>
+        </w:rPr>
+        <w:t>regression</w:t>
+      </w:r>
+      <w:r>
+        <w:rPr>
+          <w:rFonts w:ascii="Arial" w:hAnsi="Arial" w:cs="Arial"/>
+          <w:bCs/>
+          <w:sz w:val="22"/>
+          <w:szCs w:val="22"/>
+        </w:rPr>
+        <w:t xml:space="preserve"> including HLA and clinical characteristics</w:t>
+      </w:r>
+      <w:r>
+        <w:rPr>
+          <w:rFonts w:ascii="Arial" w:hAnsi="Arial" w:cs="Arial"/>
+          <w:bCs/>
+          <w:sz w:val="22"/>
+          <w:szCs w:val="22"/>
+        </w:rPr>
+        <w:t xml:space="preserve"> was performed to predict recurrence.</w:t>
       </w:r>
     </w:p>
     <w:p>
       <w:pPr>
-        <w:pStyle w:val="Normal"/>
-        <w:rPr>
-          <w:rFonts w:ascii="Arial" w:hAnsi="Arial" w:cs="Arial"/>
-          <w:bCs/>
-          <w:sz w:val="22"/>
-          <w:szCs w:val="22"/>
-        </w:rPr>
-      </w:pPr>
-      <w:r>
-        <w:rPr>
-          <w:rFonts w:cs="Arial" w:ascii="Arial" w:hAnsi="Arial"/>
-          <w:bCs/>
-          <w:sz w:val="22"/>
-          <w:szCs w:val="22"/>
-        </w:rPr>
-      </w:r>
+        <w:rPr>
+          <w:rFonts w:ascii="Arial" w:hAnsi="Arial" w:cs="Arial"/>
+          <w:bCs/>
+          <w:sz w:val="22"/>
+          <w:szCs w:val="22"/>
+        </w:rPr>
+      </w:pPr>
     </w:p>
     <w:p>
       <w:pPr>
-        <w:pStyle w:val="Normal"/>
-        <w:rPr>
-          <w:rFonts w:ascii="Arial" w:hAnsi="Arial" w:cs="Arial"/>
-          <w:bCs/>
-          <w:sz w:val="22"/>
-          <w:szCs w:val="22"/>
-        </w:rPr>
-      </w:pPr>
-      <w:r>
-        <w:rPr>
-          <w:rFonts w:cs="Arial" w:ascii="Arial" w:hAnsi="Arial"/>
+        <w:rPr>
+          <w:rFonts w:ascii="Arial" w:hAnsi="Arial" w:cs="Arial"/>
+          <w:bCs/>
+          <w:sz w:val="22"/>
+          <w:szCs w:val="22"/>
+        </w:rPr>
+      </w:pPr>
+      <w:r>
+        <w:rPr>
+          <w:rFonts w:ascii="Arial" w:hAnsi="Arial" w:cs="Arial"/>
           <w:b/>
           <w:sz w:val="22"/>
           <w:szCs w:val="22"/>
@@ -793,16 +588,15 @@
     </w:p>
     <w:p>
       <w:pPr>
-        <w:pStyle w:val="Normal"/>
-        <w:rPr>
-          <w:rFonts w:ascii="Arial" w:hAnsi="Arial" w:cs="Arial"/>
-          <w:sz w:val="22"/>
-          <w:szCs w:val="22"/>
-        </w:rPr>
-      </w:pPr>
-      <w:r>
-        <w:rPr>
-          <w:rFonts w:cs="Arial" w:ascii="Arial" w:hAnsi="Arial"/>
+        <w:rPr>
+          <w:rFonts w:ascii="Arial" w:hAnsi="Arial" w:cs="Arial"/>
+          <w:sz w:val="22"/>
+          <w:szCs w:val="22"/>
+        </w:rPr>
+      </w:pPr>
+      <w:r>
+        <w:rPr>
+          <w:rFonts w:ascii="Arial" w:hAnsi="Arial" w:cs="Arial"/>
           <w:sz w:val="22"/>
           <w:szCs w:val="22"/>
         </w:rPr>
@@ -810,7 +604,7 @@
       </w:r>
       <w:r>
         <w:rPr>
-          <w:rFonts w:cs="Arial" w:ascii="Arial" w:hAnsi="Arial"/>
+          <w:rFonts w:ascii="Arial" w:hAnsi="Arial" w:cs="Arial"/>
           <w:b/>
           <w:sz w:val="22"/>
           <w:szCs w:val="22"/>
@@ -819,7 +613,7 @@
       </w:r>
       <w:r>
         <w:rPr>
-          <w:rFonts w:cs="Arial" w:ascii="Arial" w:hAnsi="Arial"/>
+          <w:rFonts w:ascii="Arial" w:hAnsi="Arial" w:cs="Arial"/>
           <w:sz w:val="22"/>
           <w:szCs w:val="22"/>
         </w:rPr>
@@ -827,7 +621,7 @@
       </w:r>
       <w:r>
         <w:rPr>
-          <w:rFonts w:cs="Arial" w:ascii="Arial" w:hAnsi="Arial"/>
+          <w:rFonts w:ascii="Arial" w:hAnsi="Arial" w:cs="Arial"/>
           <w:b/>
           <w:sz w:val="22"/>
           <w:szCs w:val="22"/>
@@ -836,15 +630,39 @@
       </w:r>
       <w:r>
         <w:rPr>
-          <w:rFonts w:cs="Arial" w:ascii="Arial" w:hAnsi="Arial"/>
-          <w:sz w:val="22"/>
-          <w:szCs w:val="22"/>
-        </w:rPr>
-        <w:t>). HLA-DR7, DQ2, and DR53 presented as co-linear variables and represented a potential risk haplotype for recurrence (OR 1.92 95% CI [1.44-2.50]). This risk phenotype was associated with a shorter recurrence free survival (</w:t>
-      </w:r>
-      <w:r>
-        <w:rPr>
-          <w:rFonts w:cs="Arial" w:ascii="Arial" w:hAnsi="Arial"/>
+          <w:rFonts w:ascii="Arial" w:hAnsi="Arial" w:cs="Arial"/>
+          <w:sz w:val="22"/>
+          <w:szCs w:val="22"/>
+        </w:rPr>
+        <w:t xml:space="preserve">). HLA-DR7, DQ2, and DR53 presented as co-linear variables and represented a potential risk </w:t>
+      </w:r>
+      <w:r>
+        <w:rPr>
+          <w:rFonts w:ascii="Arial" w:hAnsi="Arial" w:cs="Arial"/>
+          <w:sz w:val="22"/>
+          <w:szCs w:val="22"/>
+        </w:rPr>
+        <w:t>phenotype</w:t>
+      </w:r>
+      <w:r>
+        <w:rPr>
+          <w:rFonts w:ascii="Arial" w:hAnsi="Arial" w:cs="Arial"/>
+          <w:sz w:val="22"/>
+          <w:szCs w:val="22"/>
+        </w:rPr>
+        <w:t xml:space="preserve"> </w:t>
+      </w:r>
+      <w:r>
+        <w:rPr>
+          <w:rFonts w:ascii="Arial" w:hAnsi="Arial" w:cs="Arial"/>
+          <w:sz w:val="22"/>
+          <w:szCs w:val="22"/>
+        </w:rPr>
+        <w:t>for recurrence (OR 1.92 95% CI [1.44-2.50]). This risk phenotype was associated with a shorter recurrence free survival (</w:t>
+      </w:r>
+      <w:r>
+        <w:rPr>
+          <w:rFonts w:ascii="Arial" w:hAnsi="Arial" w:cs="Arial"/>
           <w:b/>
           <w:bCs/>
           <w:sz w:val="22"/>
@@ -854,70 +672,67 @@
       </w:r>
       <w:r>
         <w:rPr>
-          <w:rFonts w:cs="Arial" w:ascii="Arial" w:hAnsi="Arial"/>
-          <w:sz w:val="22"/>
-          <w:szCs w:val="22"/>
-        </w:rPr>
-        <w:t xml:space="preserve">, Logrank p&lt;0.0001). Donor organs with the risk phenotype did not </w:t>
-      </w:r>
-      <w:ins w:id="18" w:author="Alejandro Ochoa" w:date="2020-11-19T22:37:04Z">
-        <w:r>
-          <w:rPr>
-            <w:rFonts w:cs="Arial" w:ascii="Arial" w:hAnsi="Arial"/>
-            <w:sz w:val="22"/>
-            <w:szCs w:val="22"/>
-          </w:rPr>
-          <w:t xml:space="preserve">significantly </w:t>
-        </w:r>
-      </w:ins>
-      <w:del w:id="19" w:author="Alejandro Ochoa" w:date="2020-11-19T22:37:26Z">
-        <w:r>
-          <w:rPr>
-            <w:rFonts w:cs="Arial" w:ascii="Arial" w:hAnsi="Arial"/>
-            <w:sz w:val="22"/>
-            <w:szCs w:val="22"/>
-          </w:rPr>
-          <w:delText xml:space="preserve">further </w:delText>
-        </w:r>
-      </w:del>
-      <w:r>
-        <w:rPr>
-          <w:rFonts w:cs="Arial" w:ascii="Arial" w:hAnsi="Arial"/>
-          <w:sz w:val="22"/>
-          <w:szCs w:val="22"/>
-        </w:rPr>
-        <w:t xml:space="preserve">increase risk of recurrence, even in cases where recipient and donor both possessed the risk phenotype. DQ7 concordance between donor and recipient was associated with decreased recurrence (OR 0.36 95% CI [0.22-0.59]). Our multivariable model using low resolution HLA data had moderate predictive value (c-statistic 0.67). </w:t>
+          <w:rFonts w:ascii="Arial" w:hAnsi="Arial" w:cs="Arial"/>
+          <w:sz w:val="22"/>
+          <w:szCs w:val="22"/>
+        </w:rPr>
+        <w:t xml:space="preserve">, </w:t>
+      </w:r>
+      <w:proofErr w:type="spellStart"/>
+      <w:r>
+        <w:rPr>
+          <w:rFonts w:ascii="Arial" w:hAnsi="Arial" w:cs="Arial"/>
+          <w:sz w:val="22"/>
+          <w:szCs w:val="22"/>
+        </w:rPr>
+        <w:t>Logrank</w:t>
+      </w:r>
+      <w:proofErr w:type="spellEnd"/>
+      <w:r>
+        <w:rPr>
+          <w:rFonts w:ascii="Arial" w:hAnsi="Arial" w:cs="Arial"/>
+          <w:sz w:val="22"/>
+          <w:szCs w:val="22"/>
+        </w:rPr>
+        <w:t xml:space="preserve"> p&lt;0.0001). Donor organs with the risk phenotype did not significantly increase risk of recurrence, even in cases where recipient and donor both possessed the risk phenotype. DQ7 concordance between donor and recipient was associated with decreased recurrence (OR 0.36 95% CI [0.22-0.59]). Our multivariable model</w:t>
+      </w:r>
+      <w:r>
+        <w:rPr>
+          <w:rFonts w:ascii="Arial" w:hAnsi="Arial" w:cs="Arial"/>
+          <w:sz w:val="22"/>
+          <w:szCs w:val="22"/>
+        </w:rPr>
+        <w:t xml:space="preserve"> </w:t>
+      </w:r>
+      <w:r>
+        <w:rPr>
+          <w:rFonts w:ascii="Arial" w:hAnsi="Arial" w:cs="Arial"/>
+          <w:sz w:val="22"/>
+          <w:szCs w:val="22"/>
+        </w:rPr>
+        <w:t xml:space="preserve">had moderate predictive value (c-statistic 0.67). </w:t>
       </w:r>
     </w:p>
     <w:p>
       <w:pPr>
-        <w:pStyle w:val="Normal"/>
-        <w:rPr>
-          <w:rFonts w:ascii="Arial" w:hAnsi="Arial" w:cs="Arial"/>
-          <w:sz w:val="22"/>
-          <w:szCs w:val="22"/>
-        </w:rPr>
-      </w:pPr>
-      <w:r>
-        <w:rPr>
-          <w:rFonts w:cs="Arial" w:ascii="Arial" w:hAnsi="Arial"/>
-          <w:sz w:val="22"/>
-          <w:szCs w:val="22"/>
-        </w:rPr>
-      </w:r>
+        <w:rPr>
+          <w:rFonts w:ascii="Arial" w:hAnsi="Arial" w:cs="Arial"/>
+          <w:sz w:val="22"/>
+          <w:szCs w:val="22"/>
+        </w:rPr>
+      </w:pPr>
     </w:p>
     <w:p>
       <w:pPr>
-        <w:pStyle w:val="Normal"/>
-        <w:rPr>
-          <w:rFonts w:ascii="Arial" w:hAnsi="Arial" w:cs="Arial"/>
-          <w:sz w:val="22"/>
-          <w:szCs w:val="22"/>
-        </w:rPr>
-      </w:pPr>
-      <w:r>
-        <w:rPr>
-          <w:rFonts w:cs="Arial" w:ascii="Arial" w:hAnsi="Arial"/>
+        <w:rPr>
+          <w:rFonts w:ascii="Arial" w:hAnsi="Arial" w:cs="Arial"/>
+          <w:sz w:val="22"/>
+          <w:szCs w:val="22"/>
+        </w:rPr>
+      </w:pPr>
+      <w:r>
+        <w:rPr>
+          <w:rFonts w:ascii="Arial" w:hAnsi="Arial" w:cs="Arial"/>
           <w:b/>
           <w:bCs/>
           <w:sz w:val="22"/>
@@ -928,16 +743,15 @@
     </w:p>
     <w:p>
       <w:pPr>
-        <w:pStyle w:val="Normal"/>
-        <w:rPr>
-          <w:rFonts w:ascii="Arial" w:hAnsi="Arial" w:cs="Arial"/>
-          <w:sz w:val="22"/>
-          <w:szCs w:val="22"/>
-        </w:rPr>
-      </w:pPr>
-      <w:r>
-        <w:rPr>
-          <w:rFonts w:cs="Arial" w:ascii="Arial" w:hAnsi="Arial"/>
+        <w:rPr>
+          <w:rFonts w:ascii="Arial" w:hAnsi="Arial" w:cs="Arial"/>
+          <w:sz w:val="22"/>
+          <w:szCs w:val="22"/>
+        </w:rPr>
+      </w:pPr>
+      <w:r>
+        <w:rPr>
+          <w:rFonts w:ascii="Arial" w:hAnsi="Arial" w:cs="Arial"/>
           <w:sz w:val="22"/>
           <w:szCs w:val="22"/>
         </w:rPr>
@@ -946,292 +760,150 @@
     </w:p>
     <w:p>
       <w:pPr>
-        <w:pStyle w:val="Normal"/>
-        <w:rPr>
-          <w:rFonts w:ascii="Arial" w:hAnsi="Arial" w:cs="Arial"/>
-          <w:sz w:val="22"/>
-          <w:szCs w:val="22"/>
-        </w:rPr>
-      </w:pPr>
-      <w:r>
-        <w:rPr>
-          <w:rFonts w:cs="Arial" w:ascii="Arial" w:hAnsi="Arial"/>
-          <w:sz w:val="22"/>
-          <w:szCs w:val="22"/>
-        </w:rPr>
-      </w:r>
+        <w:rPr>
+          <w:rFonts w:ascii="Arial" w:hAnsi="Arial" w:cs="Arial"/>
+          <w:sz w:val="22"/>
+          <w:szCs w:val="22"/>
+        </w:rPr>
+      </w:pPr>
     </w:p>
     <w:p>
       <w:pPr>
-        <w:pStyle w:val="Normal"/>
         <w:rPr>
           <w:rFonts w:ascii="Arial" w:hAnsi="Arial" w:cs="Arial"/>
           <w:b/>
-          <w:b/>
           <w:bCs/>
           <w:sz w:val="22"/>
           <w:szCs w:val="22"/>
           <w:u w:val="single"/>
         </w:rPr>
       </w:pPr>
-      <w:r>
-        <w:rPr>
-          <w:rFonts w:cs="Arial" w:ascii="Arial" w:hAnsi="Arial"/>
-          <w:b/>
-          <w:bCs/>
-          <w:sz w:val="22"/>
-          <w:szCs w:val="22"/>
-          <w:u w:val="single"/>
-        </w:rPr>
-      </w:r>
     </w:p>
     <w:p>
       <w:pPr>
-        <w:pStyle w:val="Normal"/>
         <w:rPr>
           <w:rFonts w:ascii="Arial" w:hAnsi="Arial" w:cs="Arial"/>
           <w:b/>
-          <w:b/>
           <w:bCs/>
           <w:sz w:val="22"/>
           <w:szCs w:val="22"/>
           <w:u w:val="single"/>
         </w:rPr>
       </w:pPr>
-      <w:r>
-        <w:rPr>
-          <w:rFonts w:cs="Arial" w:ascii="Arial" w:hAnsi="Arial"/>
-          <w:b/>
-          <w:bCs/>
-          <w:sz w:val="22"/>
-          <w:szCs w:val="22"/>
-          <w:u w:val="single"/>
-        </w:rPr>
-      </w:r>
     </w:p>
     <w:p>
       <w:pPr>
-        <w:pStyle w:val="Normal"/>
         <w:rPr>
           <w:rFonts w:ascii="Arial" w:hAnsi="Arial" w:cs="Arial"/>
           <w:b/>
-          <w:b/>
           <w:bCs/>
           <w:sz w:val="22"/>
           <w:szCs w:val="22"/>
           <w:u w:val="single"/>
         </w:rPr>
       </w:pPr>
-      <w:r>
-        <w:rPr>
-          <w:rFonts w:cs="Arial" w:ascii="Arial" w:hAnsi="Arial"/>
-          <w:b/>
-          <w:bCs/>
-          <w:sz w:val="22"/>
-          <w:szCs w:val="22"/>
-          <w:u w:val="single"/>
-        </w:rPr>
-      </w:r>
     </w:p>
     <w:p>
       <w:pPr>
-        <w:pStyle w:val="Normal"/>
         <w:rPr>
           <w:rFonts w:ascii="Arial" w:hAnsi="Arial" w:cs="Arial"/>
           <w:b/>
-          <w:b/>
           <w:bCs/>
           <w:sz w:val="22"/>
           <w:szCs w:val="22"/>
           <w:u w:val="single"/>
         </w:rPr>
       </w:pPr>
-      <w:r>
-        <w:rPr>
-          <w:rFonts w:cs="Arial" w:ascii="Arial" w:hAnsi="Arial"/>
-          <w:b/>
-          <w:bCs/>
-          <w:sz w:val="22"/>
-          <w:szCs w:val="22"/>
-          <w:u w:val="single"/>
-        </w:rPr>
-      </w:r>
     </w:p>
     <w:p>
       <w:pPr>
-        <w:pStyle w:val="Normal"/>
         <w:rPr>
           <w:rFonts w:ascii="Arial" w:hAnsi="Arial" w:cs="Arial"/>
           <w:b/>
-          <w:b/>
           <w:bCs/>
           <w:sz w:val="22"/>
           <w:szCs w:val="22"/>
           <w:u w:val="single"/>
         </w:rPr>
       </w:pPr>
-      <w:r>
-        <w:rPr>
-          <w:rFonts w:cs="Arial" w:ascii="Arial" w:hAnsi="Arial"/>
-          <w:b/>
-          <w:bCs/>
-          <w:sz w:val="22"/>
-          <w:szCs w:val="22"/>
-          <w:u w:val="single"/>
-        </w:rPr>
-      </w:r>
     </w:p>
     <w:p>
       <w:pPr>
-        <w:pStyle w:val="Normal"/>
         <w:rPr>
           <w:rFonts w:ascii="Arial" w:hAnsi="Arial" w:cs="Arial"/>
           <w:b/>
-          <w:b/>
           <w:bCs/>
           <w:sz w:val="22"/>
           <w:szCs w:val="22"/>
           <w:u w:val="single"/>
         </w:rPr>
       </w:pPr>
-      <w:r>
-        <w:rPr>
-          <w:rFonts w:cs="Arial" w:ascii="Arial" w:hAnsi="Arial"/>
-          <w:b/>
-          <w:bCs/>
-          <w:sz w:val="22"/>
-          <w:szCs w:val="22"/>
-          <w:u w:val="single"/>
-        </w:rPr>
-      </w:r>
     </w:p>
     <w:p>
       <w:pPr>
-        <w:pStyle w:val="Normal"/>
         <w:rPr>
           <w:rFonts w:ascii="Arial" w:hAnsi="Arial" w:cs="Arial"/>
           <w:b/>
-          <w:b/>
           <w:bCs/>
           <w:sz w:val="22"/>
           <w:szCs w:val="22"/>
           <w:u w:val="single"/>
         </w:rPr>
       </w:pPr>
-      <w:r>
-        <w:rPr>
-          <w:rFonts w:cs="Arial" w:ascii="Arial" w:hAnsi="Arial"/>
-          <w:b/>
-          <w:bCs/>
-          <w:sz w:val="22"/>
-          <w:szCs w:val="22"/>
-          <w:u w:val="single"/>
-        </w:rPr>
-      </w:r>
     </w:p>
     <w:p>
       <w:pPr>
-        <w:pStyle w:val="Normal"/>
         <w:rPr>
           <w:rFonts w:ascii="Arial" w:hAnsi="Arial" w:cs="Arial"/>
           <w:b/>
-          <w:b/>
           <w:bCs/>
           <w:sz w:val="22"/>
           <w:szCs w:val="22"/>
           <w:u w:val="single"/>
         </w:rPr>
       </w:pPr>
-      <w:r>
-        <w:rPr>
-          <w:rFonts w:cs="Arial" w:ascii="Arial" w:hAnsi="Arial"/>
-          <w:b/>
-          <w:bCs/>
-          <w:sz w:val="22"/>
-          <w:szCs w:val="22"/>
-          <w:u w:val="single"/>
-        </w:rPr>
-      </w:r>
     </w:p>
     <w:p>
       <w:pPr>
-        <w:pStyle w:val="Normal"/>
         <w:rPr>
           <w:rFonts w:ascii="Arial" w:hAnsi="Arial" w:cs="Arial"/>
           <w:b/>
-          <w:b/>
           <w:bCs/>
           <w:sz w:val="22"/>
           <w:szCs w:val="22"/>
           <w:u w:val="single"/>
         </w:rPr>
       </w:pPr>
-      <w:r>
-        <w:rPr>
-          <w:rFonts w:cs="Arial" w:ascii="Arial" w:hAnsi="Arial"/>
-          <w:b/>
-          <w:bCs/>
-          <w:sz w:val="22"/>
-          <w:szCs w:val="22"/>
-          <w:u w:val="single"/>
-        </w:rPr>
-      </w:r>
     </w:p>
     <w:p>
       <w:pPr>
-        <w:pStyle w:val="Normal"/>
         <w:rPr>
           <w:rFonts w:ascii="Arial" w:hAnsi="Arial" w:cs="Arial"/>
           <w:b/>
-          <w:b/>
           <w:bCs/>
           <w:sz w:val="22"/>
           <w:szCs w:val="22"/>
           <w:u w:val="single"/>
         </w:rPr>
       </w:pPr>
-      <w:r>
-        <w:rPr>
-          <w:rFonts w:cs="Arial" w:ascii="Arial" w:hAnsi="Arial"/>
-          <w:b/>
-          <w:bCs/>
-          <w:sz w:val="22"/>
-          <w:szCs w:val="22"/>
-          <w:u w:val="single"/>
-        </w:rPr>
-      </w:r>
     </w:p>
     <w:p>
       <w:pPr>
-        <w:pStyle w:val="Normal"/>
         <w:rPr>
           <w:rFonts w:ascii="Arial" w:hAnsi="Arial" w:cs="Arial"/>
           <w:b/>
-          <w:b/>
           <w:bCs/>
           <w:sz w:val="22"/>
           <w:szCs w:val="22"/>
           <w:u w:val="single"/>
         </w:rPr>
       </w:pPr>
-      <w:r>
-        <w:rPr>
-          <w:rFonts w:cs="Arial" w:ascii="Arial" w:hAnsi="Arial"/>
-          <w:b/>
-          <w:bCs/>
-          <w:sz w:val="22"/>
-          <w:szCs w:val="22"/>
-          <w:u w:val="single"/>
-        </w:rPr>
-      </w:r>
     </w:p>
     <w:p>
       <w:pPr>
-        <w:pStyle w:val="Normal"/>
         <w:rPr>
           <w:rFonts w:ascii="Arial" w:hAnsi="Arial" w:cs="Arial"/>
           <w:b/>
-          <w:b/>
           <w:bCs/>
           <w:sz w:val="22"/>
           <w:szCs w:val="22"/>
@@ -1240,55 +912,7 @@
       </w:pPr>
       <w:r>
         <w:rPr>
-          <w:rFonts w:cs="Arial" w:ascii="Arial" w:hAnsi="Arial"/>
-          <w:b/>
-          <w:bCs/>
-          <w:sz w:val="22"/>
-          <w:szCs w:val="22"/>
-          <w:u w:val="single"/>
-        </w:rPr>
-      </w:r>
-    </w:p>
-    <w:p>
-      <w:pPr>
-        <w:pStyle w:val="Normal"/>
-        <w:rPr>
-          <w:rFonts w:ascii="Arial" w:hAnsi="Arial" w:cs="Arial"/>
-          <w:b/>
-          <w:b/>
-          <w:bCs/>
-          <w:sz w:val="22"/>
-          <w:szCs w:val="22"/>
-          <w:u w:val="single"/>
-        </w:rPr>
-      </w:pPr>
-      <w:r>
-        <w:rPr>
-          <w:rFonts w:cs="Arial" w:ascii="Arial" w:hAnsi="Arial"/>
-          <w:b/>
-          <w:bCs/>
-          <w:sz w:val="22"/>
-          <w:szCs w:val="22"/>
-          <w:u w:val="single"/>
-        </w:rPr>
-      </w:r>
-    </w:p>
-    <w:p>
-      <w:pPr>
-        <w:pStyle w:val="Normal"/>
-        <w:rPr>
-          <w:rFonts w:ascii="Arial" w:hAnsi="Arial" w:cs="Arial"/>
-          <w:b/>
-          <w:b/>
-          <w:bCs/>
-          <w:sz w:val="22"/>
-          <w:szCs w:val="22"/>
-          <w:u w:val="single"/>
-        </w:rPr>
-      </w:pPr>
-      <w:r>
-        <w:rPr>
-          <w:rFonts w:cs="Arial" w:ascii="Arial" w:hAnsi="Arial"/>
+          <w:rFonts w:ascii="Arial" w:hAnsi="Arial" w:cs="Arial"/>
           <w:b/>
           <w:bCs/>
           <w:sz w:val="22"/>
@@ -1302,25 +926,16 @@
       <w:tblPr>
         <w:tblStyle w:val="TableGrid"/>
         <w:tblW w:w="7701" w:type="dxa"/>
-        <w:jc w:val="left"/>
-        <w:tblInd w:w="0" w:type="dxa"/>
         <w:tblLayout w:type="fixed"/>
-        <w:tblCellMar>
-          <w:top w:w="0" w:type="dxa"/>
-          <w:left w:w="108" w:type="dxa"/>
-          <w:bottom w:w="0" w:type="dxa"/>
-          <w:right w:w="108" w:type="dxa"/>
-        </w:tblCellMar>
-        <w:tblLook w:val="04a0" w:noHBand="0" w:noVBand="1" w:firstColumn="1" w:lastRow="0" w:lastColumn="0" w:firstRow="1"/>
+        <w:tblLook w:val="04A0" w:firstRow="1" w:lastRow="0" w:firstColumn="1" w:lastColumn="0" w:noHBand="0" w:noVBand="1"/>
       </w:tblPr>
       <w:tblGrid>
-        <w:gridCol w:w="3149"/>
+        <w:gridCol w:w="3150"/>
         <w:gridCol w:w="1782"/>
         <w:gridCol w:w="1782"/>
         <w:gridCol w:w="987"/>
       </w:tblGrid>
       <w:tr>
-        <w:trPr/>
         <w:tc>
           <w:tcPr>
             <w:tcW w:w="3149" w:type="dxa"/>
@@ -1333,23 +948,10 @@
           </w:tcPr>
           <w:p>
             <w:pPr>
-              <w:pStyle w:val="Normal"/>
-              <w:widowControl/>
-              <w:spacing w:before="0" w:after="0"/>
-              <w:jc w:val="left"/>
-              <w:rPr>
-                <w:rFonts w:ascii="Arial" w:hAnsi="Arial" w:cs="Arial"/>
-              </w:rPr>
-            </w:pPr>
-            <w:r>
-              <w:rPr>
-                <w:rFonts w:eastAsia="Calibri" w:cs="Arial" w:ascii="Arial" w:hAnsi="Arial"/>
-                <w:kern w:val="0"/>
-                <w:sz w:val="22"/>
-                <w:szCs w:val="22"/>
-                <w:lang w:val="en-US" w:eastAsia="en-US" w:bidi="ar-SA"/>
-              </w:rPr>
-            </w:r>
+              <w:rPr>
+                <w:rFonts w:ascii="Arial" w:hAnsi="Arial" w:cs="Arial"/>
+              </w:rPr>
+            </w:pPr>
           </w:p>
         </w:tc>
         <w:tc>
@@ -1364,9 +966,6 @@
           </w:tcPr>
           <w:p>
             <w:pPr>
-              <w:pStyle w:val="Normal"/>
-              <w:widowControl/>
-              <w:spacing w:before="0" w:after="0"/>
               <w:jc w:val="center"/>
               <w:rPr>
                 <w:rFonts w:ascii="Arial" w:hAnsi="Arial" w:cs="Arial"/>
@@ -1374,12 +973,8 @@
             </w:pPr>
             <w:r>
               <w:rPr>
-                <w:rFonts w:eastAsia="Calibri" w:cs="Arial" w:ascii="Arial" w:hAnsi="Arial"/>
+                <w:rFonts w:ascii="Arial" w:eastAsia="Calibri" w:hAnsi="Arial" w:cs="Arial"/>
                 <w:b/>
-                <w:kern w:val="0"/>
-                <w:sz w:val="22"/>
-                <w:szCs w:val="22"/>
-                <w:lang w:val="en-US" w:eastAsia="en-US" w:bidi="ar-SA"/>
               </w:rPr>
               <w:t>No Recurrence</w:t>
             </w:r>
@@ -1397,9 +992,6 @@
           </w:tcPr>
           <w:p>
             <w:pPr>
-              <w:pStyle w:val="Normal"/>
-              <w:widowControl/>
-              <w:spacing w:before="0" w:after="0"/>
               <w:jc w:val="center"/>
               <w:rPr>
                 <w:rFonts w:ascii="Arial" w:hAnsi="Arial" w:cs="Arial"/>
@@ -1407,12 +999,8 @@
             </w:pPr>
             <w:r>
               <w:rPr>
-                <w:rFonts w:eastAsia="Calibri" w:cs="Arial" w:ascii="Arial" w:hAnsi="Arial"/>
+                <w:rFonts w:ascii="Arial" w:eastAsia="Calibri" w:hAnsi="Arial" w:cs="Arial"/>
                 <w:b/>
-                <w:kern w:val="0"/>
-                <w:sz w:val="22"/>
-                <w:szCs w:val="22"/>
-                <w:lang w:val="en-US" w:eastAsia="en-US" w:bidi="ar-SA"/>
               </w:rPr>
               <w:t>Recurrence</w:t>
             </w:r>
@@ -1430,22 +1018,14 @@
           </w:tcPr>
           <w:p>
             <w:pPr>
-              <w:pStyle w:val="Normal"/>
-              <w:widowControl/>
-              <w:spacing w:before="0" w:after="0"/>
-              <w:jc w:val="left"/>
-              <w:rPr>
-                <w:rFonts w:ascii="Arial" w:hAnsi="Arial" w:cs="Arial"/>
-              </w:rPr>
-            </w:pPr>
-            <w:r>
-              <w:rPr>
-                <w:rFonts w:eastAsia="Calibri" w:cs="Arial" w:ascii="Arial" w:hAnsi="Arial"/>
+              <w:rPr>
+                <w:rFonts w:ascii="Arial" w:hAnsi="Arial" w:cs="Arial"/>
+              </w:rPr>
+            </w:pPr>
+            <w:r>
+              <w:rPr>
+                <w:rFonts w:ascii="Arial" w:eastAsia="Calibri" w:hAnsi="Arial" w:cs="Arial"/>
                 <w:b/>
-                <w:kern w:val="0"/>
-                <w:sz w:val="22"/>
-                <w:szCs w:val="22"/>
-                <w:lang w:val="en-US" w:eastAsia="en-US" w:bidi="ar-SA"/>
               </w:rPr>
               <w:t>p-value</w:t>
             </w:r>
@@ -1453,7 +1033,6 @@
         </w:tc>
       </w:tr>
       <w:tr>
-        <w:trPr/>
         <w:tc>
           <w:tcPr>
             <w:tcW w:w="3149" w:type="dxa"/>
@@ -1467,23 +1046,10 @@
           </w:tcPr>
           <w:p>
             <w:pPr>
-              <w:pStyle w:val="Normal"/>
-              <w:widowControl/>
-              <w:spacing w:before="0" w:after="0"/>
-              <w:jc w:val="left"/>
-              <w:rPr>
-                <w:rFonts w:ascii="Arial" w:hAnsi="Arial" w:cs="Arial"/>
-              </w:rPr>
-            </w:pPr>
-            <w:r>
-              <w:rPr>
-                <w:rFonts w:eastAsia="Calibri" w:cs="Arial" w:ascii="Arial" w:hAnsi="Arial"/>
-                <w:kern w:val="0"/>
-                <w:sz w:val="22"/>
-                <w:szCs w:val="22"/>
-                <w:lang w:val="en-US" w:eastAsia="en-US" w:bidi="ar-SA"/>
-              </w:rPr>
-            </w:r>
+              <w:rPr>
+                <w:rFonts w:ascii="Arial" w:hAnsi="Arial" w:cs="Arial"/>
+              </w:rPr>
+            </w:pPr>
           </w:p>
         </w:tc>
         <w:tc>
@@ -1499,9 +1065,6 @@
           </w:tcPr>
           <w:p>
             <w:pPr>
-              <w:pStyle w:val="Normal"/>
-              <w:widowControl/>
-              <w:spacing w:before="0" w:after="0"/>
               <w:jc w:val="center"/>
               <w:rPr>
                 <w:rFonts w:ascii="Arial" w:hAnsi="Arial" w:cs="Arial"/>
@@ -1509,12 +1072,8 @@
             </w:pPr>
             <w:r>
               <w:rPr>
-                <w:rFonts w:eastAsia="Calibri" w:cs="Arial" w:ascii="Arial" w:hAnsi="Arial"/>
+                <w:rFonts w:ascii="Arial" w:eastAsia="Calibri" w:hAnsi="Arial" w:cs="Arial"/>
                 <w:b/>
-                <w:kern w:val="0"/>
-                <w:sz w:val="22"/>
-                <w:szCs w:val="22"/>
-                <w:lang w:val="en-US" w:eastAsia="en-US" w:bidi="ar-SA"/>
               </w:rPr>
               <w:t>N=943</w:t>
             </w:r>
@@ -1533,9 +1092,6 @@
           </w:tcPr>
           <w:p>
             <w:pPr>
-              <w:pStyle w:val="Normal"/>
-              <w:widowControl/>
-              <w:spacing w:before="0" w:after="0"/>
               <w:jc w:val="center"/>
               <w:rPr>
                 <w:rFonts w:ascii="Arial" w:hAnsi="Arial" w:cs="Arial"/>
@@ -1543,12 +1099,8 @@
             </w:pPr>
             <w:r>
               <w:rPr>
-                <w:rFonts w:eastAsia="Calibri" w:cs="Arial" w:ascii="Arial" w:hAnsi="Arial"/>
+                <w:rFonts w:ascii="Arial" w:eastAsia="Calibri" w:hAnsi="Arial" w:cs="Arial"/>
                 <w:b/>
-                <w:kern w:val="0"/>
-                <w:sz w:val="22"/>
-                <w:szCs w:val="22"/>
-                <w:lang w:val="en-US" w:eastAsia="en-US" w:bidi="ar-SA"/>
               </w:rPr>
               <w:t>N=388</w:t>
             </w:r>
@@ -1567,28 +1119,14 @@
           </w:tcPr>
           <w:p>
             <w:pPr>
-              <w:pStyle w:val="Normal"/>
-              <w:widowControl/>
-              <w:spacing w:before="0" w:after="0"/>
-              <w:jc w:val="left"/>
-              <w:rPr>
-                <w:rFonts w:ascii="Arial" w:hAnsi="Arial" w:cs="Arial"/>
-              </w:rPr>
-            </w:pPr>
-            <w:r>
-              <w:rPr>
-                <w:rFonts w:eastAsia="Calibri" w:cs="Arial" w:ascii="Arial" w:hAnsi="Arial"/>
-                <w:kern w:val="0"/>
-                <w:sz w:val="22"/>
-                <w:szCs w:val="22"/>
-                <w:lang w:val="en-US" w:eastAsia="en-US" w:bidi="ar-SA"/>
-              </w:rPr>
-            </w:r>
+              <w:rPr>
+                <w:rFonts w:ascii="Arial" w:hAnsi="Arial" w:cs="Arial"/>
+              </w:rPr>
+            </w:pPr>
           </w:p>
         </w:tc>
       </w:tr>
       <w:tr>
-        <w:trPr/>
         <w:tc>
           <w:tcPr>
             <w:tcW w:w="3149" w:type="dxa"/>
@@ -1602,33 +1140,21 @@
           </w:tcPr>
           <w:p>
             <w:pPr>
-              <w:pStyle w:val="Normal"/>
-              <w:widowControl/>
-              <w:spacing w:before="0" w:after="0"/>
-              <w:jc w:val="left"/>
-              <w:rPr>
-                <w:rFonts w:ascii="Arial" w:hAnsi="Arial" w:cs="Arial"/>
-              </w:rPr>
-            </w:pPr>
-            <w:r>
-              <w:rPr>
-                <w:rFonts w:eastAsia="Calibri" w:cs="Arial" w:ascii="Arial" w:hAnsi="Arial"/>
+              <w:rPr>
+                <w:rFonts w:ascii="Arial" w:hAnsi="Arial" w:cs="Arial"/>
+              </w:rPr>
+            </w:pPr>
+            <w:r>
+              <w:rPr>
+                <w:rFonts w:ascii="Arial" w:eastAsia="Calibri" w:hAnsi="Arial" w:cs="Arial"/>
                 <w:b/>
                 <w:bCs/>
-                <w:kern w:val="0"/>
-                <w:sz w:val="22"/>
-                <w:szCs w:val="22"/>
-                <w:lang w:val="en-US" w:eastAsia="en-US" w:bidi="ar-SA"/>
               </w:rPr>
               <w:t>Gender(F)-</w:t>
             </w:r>
             <w:r>
               <w:rPr>
-                <w:rFonts w:eastAsia="Calibri" w:cs="Arial" w:ascii="Arial" w:hAnsi="Arial"/>
-                <w:kern w:val="0"/>
-                <w:sz w:val="22"/>
-                <w:szCs w:val="22"/>
-                <w:lang w:val="en-US" w:eastAsia="en-US" w:bidi="ar-SA"/>
+                <w:rFonts w:ascii="Arial" w:eastAsia="Calibri" w:hAnsi="Arial" w:cs="Arial"/>
               </w:rPr>
               <w:t>n(%)</w:t>
             </w:r>
@@ -1647,9 +1173,6 @@
           </w:tcPr>
           <w:p>
             <w:pPr>
-              <w:pStyle w:val="Normal"/>
-              <w:widowControl/>
-              <w:spacing w:before="0" w:after="0"/>
               <w:jc w:val="center"/>
               <w:rPr>
                 <w:rFonts w:ascii="Arial" w:hAnsi="Arial" w:cs="Arial"/>
@@ -1657,11 +1180,7 @@
             </w:pPr>
             <w:r>
               <w:rPr>
-                <w:rFonts w:eastAsia="Calibri" w:cs="Arial" w:ascii="Arial" w:hAnsi="Arial"/>
-                <w:kern w:val="0"/>
-                <w:sz w:val="22"/>
-                <w:szCs w:val="22"/>
-                <w:lang w:val="en-US" w:eastAsia="en-US" w:bidi="ar-SA"/>
+                <w:rFonts w:ascii="Arial" w:eastAsia="Calibri" w:hAnsi="Arial" w:cs="Arial"/>
               </w:rPr>
               <w:t>399 (42%)</w:t>
             </w:r>
@@ -1680,9 +1199,6 @@
           </w:tcPr>
           <w:p>
             <w:pPr>
-              <w:pStyle w:val="Normal"/>
-              <w:widowControl/>
-              <w:spacing w:before="0" w:after="0"/>
               <w:jc w:val="center"/>
               <w:rPr>
                 <w:rFonts w:ascii="Arial" w:hAnsi="Arial" w:cs="Arial"/>
@@ -1690,11 +1206,7 @@
             </w:pPr>
             <w:r>
               <w:rPr>
-                <w:rFonts w:eastAsia="Calibri" w:cs="Arial" w:ascii="Arial" w:hAnsi="Arial"/>
-                <w:kern w:val="0"/>
-                <w:sz w:val="22"/>
-                <w:szCs w:val="22"/>
-                <w:lang w:val="en-US" w:eastAsia="en-US" w:bidi="ar-SA"/>
+                <w:rFonts w:ascii="Arial" w:eastAsia="Calibri" w:hAnsi="Arial" w:cs="Arial"/>
               </w:rPr>
               <w:t>173 (45%)</w:t>
             </w:r>
@@ -1713,39 +1225,20 @@
           </w:tcPr>
           <w:p>
             <w:pPr>
-              <w:pStyle w:val="Normal"/>
-              <w:widowControl/>
-              <w:spacing w:before="0" w:after="0"/>
-              <w:jc w:val="left"/>
-              <w:rPr>
-                <w:rFonts w:ascii="Arial" w:hAnsi="Arial" w:cs="Arial"/>
-              </w:rPr>
-            </w:pPr>
-            <w:r>
-              <w:rPr>
-                <w:rFonts w:eastAsia="Calibri" w:cs="Arial" w:ascii="Arial" w:hAnsi="Arial"/>
-                <w:kern w:val="0"/>
-                <w:sz w:val="22"/>
-                <w:szCs w:val="22"/>
-                <w:lang w:val="en-US" w:eastAsia="en-US" w:bidi="ar-SA"/>
-              </w:rPr>
-              <w:t xml:space="preserve"> </w:t>
-            </w:r>
-            <w:r>
-              <w:rPr>
-                <w:rFonts w:eastAsia="Calibri" w:cs="Arial" w:ascii="Arial" w:hAnsi="Arial"/>
-                <w:kern w:val="0"/>
-                <w:sz w:val="22"/>
-                <w:szCs w:val="22"/>
-                <w:lang w:val="en-US" w:eastAsia="en-US" w:bidi="ar-SA"/>
-              </w:rPr>
-              <w:t>0.45</w:t>
+              <w:rPr>
+                <w:rFonts w:ascii="Arial" w:hAnsi="Arial" w:cs="Arial"/>
+              </w:rPr>
+            </w:pPr>
+            <w:r>
+              <w:rPr>
+                <w:rFonts w:ascii="Arial" w:eastAsia="Calibri" w:hAnsi="Arial" w:cs="Arial"/>
+              </w:rPr>
+              <w:t xml:space="preserve"> 0.45</w:t>
             </w:r>
           </w:p>
         </w:tc>
       </w:tr>
       <w:tr>
-        <w:trPr/>
         <w:tc>
           <w:tcPr>
             <w:tcW w:w="3149" w:type="dxa"/>
@@ -1759,33 +1252,21 @@
           </w:tcPr>
           <w:p>
             <w:pPr>
-              <w:pStyle w:val="Normal"/>
-              <w:widowControl/>
-              <w:spacing w:before="0" w:after="0"/>
-              <w:jc w:val="left"/>
-              <w:rPr>
-                <w:rFonts w:ascii="Arial" w:hAnsi="Arial" w:cs="Arial"/>
-              </w:rPr>
-            </w:pPr>
-            <w:r>
-              <w:rPr>
-                <w:rFonts w:eastAsia="Calibri" w:cs="Arial" w:ascii="Arial" w:hAnsi="Arial"/>
+              <w:rPr>
+                <w:rFonts w:ascii="Arial" w:hAnsi="Arial" w:cs="Arial"/>
+              </w:rPr>
+            </w:pPr>
+            <w:r>
+              <w:rPr>
+                <w:rFonts w:ascii="Arial" w:eastAsia="Calibri" w:hAnsi="Arial" w:cs="Arial"/>
                 <w:b/>
                 <w:bCs/>
-                <w:kern w:val="0"/>
-                <w:sz w:val="22"/>
-                <w:szCs w:val="22"/>
-                <w:lang w:val="en-US" w:eastAsia="en-US" w:bidi="ar-SA"/>
               </w:rPr>
               <w:t>Age at transplant</w:t>
             </w:r>
             <w:r>
               <w:rPr>
-                <w:rFonts w:eastAsia="Calibri" w:cs="Arial" w:ascii="Arial" w:hAnsi="Arial"/>
-                <w:kern w:val="0"/>
-                <w:sz w:val="22"/>
-                <w:szCs w:val="22"/>
-                <w:lang w:val="en-US" w:eastAsia="en-US" w:bidi="ar-SA"/>
+                <w:rFonts w:ascii="Arial" w:eastAsia="Calibri" w:hAnsi="Arial" w:cs="Arial"/>
               </w:rPr>
               <w:t>-Med(IQR)</w:t>
             </w:r>
@@ -1804,9 +1285,6 @@
           </w:tcPr>
           <w:p>
             <w:pPr>
-              <w:pStyle w:val="Normal"/>
-              <w:widowControl/>
-              <w:spacing w:before="0" w:after="0"/>
               <w:jc w:val="center"/>
               <w:rPr>
                 <w:rFonts w:ascii="Arial" w:hAnsi="Arial" w:cs="Arial"/>
@@ -1814,11 +1292,7 @@
             </w:pPr>
             <w:r>
               <w:rPr>
-                <w:rFonts w:eastAsia="Calibri" w:cs="Arial" w:ascii="Arial" w:hAnsi="Arial"/>
-                <w:kern w:val="0"/>
-                <w:sz w:val="22"/>
-                <w:szCs w:val="22"/>
-                <w:lang w:val="en-US" w:eastAsia="en-US" w:bidi="ar-SA"/>
+                <w:rFonts w:ascii="Arial" w:eastAsia="Calibri" w:hAnsi="Arial" w:cs="Arial"/>
               </w:rPr>
               <w:t>16.0 (12.0-18.0)</w:t>
             </w:r>
@@ -1837,9 +1311,6 @@
           </w:tcPr>
           <w:p>
             <w:pPr>
-              <w:pStyle w:val="Normal"/>
-              <w:widowControl/>
-              <w:spacing w:before="0" w:after="0"/>
               <w:jc w:val="center"/>
               <w:rPr>
                 <w:rFonts w:ascii="Arial" w:hAnsi="Arial" w:cs="Arial"/>
@@ -1847,11 +1318,7 @@
             </w:pPr>
             <w:r>
               <w:rPr>
-                <w:rFonts w:eastAsia="Calibri" w:cs="Arial" w:ascii="Arial" w:hAnsi="Arial"/>
-                <w:kern w:val="0"/>
-                <w:sz w:val="22"/>
-                <w:szCs w:val="22"/>
-                <w:lang w:val="en-US" w:eastAsia="en-US" w:bidi="ar-SA"/>
+                <w:rFonts w:ascii="Arial" w:eastAsia="Calibri" w:hAnsi="Arial" w:cs="Arial"/>
               </w:rPr>
               <w:t>14.0 (10.0-17.0)</w:t>
             </w:r>
@@ -1870,21 +1337,13 @@
           </w:tcPr>
           <w:p>
             <w:pPr>
-              <w:pStyle w:val="Normal"/>
-              <w:widowControl/>
-              <w:spacing w:before="0" w:after="0"/>
-              <w:jc w:val="left"/>
-              <w:rPr>
-                <w:rFonts w:ascii="Arial" w:hAnsi="Arial" w:cs="Arial"/>
-              </w:rPr>
-            </w:pPr>
-            <w:r>
-              <w:rPr>
-                <w:rFonts w:eastAsia="Calibri" w:cs="Arial" w:ascii="Arial" w:hAnsi="Arial"/>
-                <w:kern w:val="0"/>
-                <w:sz w:val="22"/>
-                <w:szCs w:val="22"/>
-                <w:lang w:val="en-US" w:eastAsia="en-US" w:bidi="ar-SA"/>
+              <w:rPr>
+                <w:rFonts w:ascii="Arial" w:hAnsi="Arial" w:cs="Arial"/>
+              </w:rPr>
+            </w:pPr>
+            <w:r>
+              <w:rPr>
+                <w:rFonts w:ascii="Arial" w:eastAsia="Calibri" w:hAnsi="Arial" w:cs="Arial"/>
               </w:rPr>
               <w:t>&lt;0.001</w:t>
             </w:r>
@@ -1892,7 +1351,6 @@
         </w:tc>
       </w:tr>
       <w:tr>
-        <w:trPr/>
         <w:tc>
           <w:tcPr>
             <w:tcW w:w="3149" w:type="dxa"/>
@@ -1906,26 +1364,17 @@
           </w:tcPr>
           <w:p>
             <w:pPr>
-              <w:pStyle w:val="Normal"/>
-              <w:widowControl/>
-              <w:spacing w:before="0" w:after="0"/>
-              <w:jc w:val="left"/>
-              <w:rPr>
-                <w:rFonts w:ascii="Arial" w:hAnsi="Arial" w:cs="Arial"/>
-                <w:b/>
+              <w:rPr>
+                <w:rFonts w:ascii="Arial" w:hAnsi="Arial" w:cs="Arial"/>
                 <w:b/>
                 <w:bCs/>
               </w:rPr>
             </w:pPr>
             <w:r>
               <w:rPr>
-                <w:rFonts w:eastAsia="Calibri" w:cs="Arial" w:ascii="Arial" w:hAnsi="Arial"/>
+                <w:rFonts w:ascii="Arial" w:eastAsia="Calibri" w:hAnsi="Arial" w:cs="Arial"/>
                 <w:b/>
                 <w:bCs/>
-                <w:kern w:val="0"/>
-                <w:sz w:val="22"/>
-                <w:szCs w:val="22"/>
-                <w:lang w:val="en-US" w:eastAsia="en-US" w:bidi="ar-SA"/>
               </w:rPr>
               <w:t>Race</w:t>
             </w:r>
@@ -1944,23 +1393,11 @@
           </w:tcPr>
           <w:p>
             <w:pPr>
-              <w:pStyle w:val="Normal"/>
-              <w:widowControl/>
-              <w:spacing w:before="0" w:after="0"/>
               <w:jc w:val="center"/>
               <w:rPr>
                 <w:rFonts w:ascii="Arial" w:hAnsi="Arial" w:cs="Arial"/>
               </w:rPr>
             </w:pPr>
-            <w:r>
-              <w:rPr>
-                <w:rFonts w:eastAsia="Calibri" w:cs="Arial" w:ascii="Arial" w:hAnsi="Arial"/>
-                <w:kern w:val="0"/>
-                <w:sz w:val="22"/>
-                <w:szCs w:val="22"/>
-                <w:lang w:val="en-US" w:eastAsia="en-US" w:bidi="ar-SA"/>
-              </w:rPr>
-            </w:r>
           </w:p>
         </w:tc>
         <w:tc>
@@ -1976,23 +1413,11 @@
           </w:tcPr>
           <w:p>
             <w:pPr>
-              <w:pStyle w:val="Normal"/>
-              <w:widowControl/>
-              <w:spacing w:before="0" w:after="0"/>
               <w:jc w:val="center"/>
               <w:rPr>
                 <w:rFonts w:ascii="Arial" w:hAnsi="Arial" w:cs="Arial"/>
               </w:rPr>
             </w:pPr>
-            <w:r>
-              <w:rPr>
-                <w:rFonts w:eastAsia="Calibri" w:cs="Arial" w:ascii="Arial" w:hAnsi="Arial"/>
-                <w:kern w:val="0"/>
-                <w:sz w:val="22"/>
-                <w:szCs w:val="22"/>
-                <w:lang w:val="en-US" w:eastAsia="en-US" w:bidi="ar-SA"/>
-              </w:rPr>
-            </w:r>
           </w:p>
         </w:tc>
         <w:tc>
@@ -2008,39 +1433,20 @@
           </w:tcPr>
           <w:p>
             <w:pPr>
-              <w:pStyle w:val="Normal"/>
-              <w:widowControl/>
-              <w:spacing w:before="0" w:after="0"/>
-              <w:jc w:val="left"/>
-              <w:rPr>
-                <w:rFonts w:ascii="Arial" w:hAnsi="Arial" w:cs="Arial"/>
-              </w:rPr>
-            </w:pPr>
-            <w:r>
-              <w:rPr>
-                <w:rFonts w:eastAsia="Calibri" w:cs="Arial" w:ascii="Arial" w:hAnsi="Arial"/>
-                <w:kern w:val="0"/>
-                <w:sz w:val="22"/>
-                <w:szCs w:val="22"/>
-                <w:lang w:val="en-US" w:eastAsia="en-US" w:bidi="ar-SA"/>
-              </w:rPr>
-              <w:t xml:space="preserve"> </w:t>
-            </w:r>
-            <w:r>
-              <w:rPr>
-                <w:rFonts w:eastAsia="Calibri" w:cs="Arial" w:ascii="Arial" w:hAnsi="Arial"/>
-                <w:kern w:val="0"/>
-                <w:sz w:val="22"/>
-                <w:szCs w:val="22"/>
-                <w:lang w:val="en-US" w:eastAsia="en-US" w:bidi="ar-SA"/>
-              </w:rPr>
-              <w:t>0.11</w:t>
+              <w:rPr>
+                <w:rFonts w:ascii="Arial" w:hAnsi="Arial" w:cs="Arial"/>
+              </w:rPr>
+            </w:pPr>
+            <w:r>
+              <w:rPr>
+                <w:rFonts w:ascii="Arial" w:eastAsia="Calibri" w:hAnsi="Arial" w:cs="Arial"/>
+              </w:rPr>
+              <w:t xml:space="preserve"> 0.11</w:t>
             </w:r>
           </w:p>
         </w:tc>
       </w:tr>
       <w:tr>
-        <w:trPr/>
         <w:tc>
           <w:tcPr>
             <w:tcW w:w="3149" w:type="dxa"/>
@@ -2054,33 +1460,15 @@
           </w:tcPr>
           <w:p>
             <w:pPr>
-              <w:pStyle w:val="Normal"/>
-              <w:widowControl/>
-              <w:spacing w:before="0" w:after="0"/>
-              <w:jc w:val="left"/>
-              <w:rPr>
-                <w:rFonts w:ascii="Arial" w:hAnsi="Arial" w:cs="Arial"/>
-              </w:rPr>
-            </w:pPr>
-            <w:r>
-              <w:rPr>
-                <w:rFonts w:eastAsia="Calibri" w:cs="Arial" w:ascii="Arial" w:hAnsi="Arial"/>
-                <w:kern w:val="0"/>
-                <w:sz w:val="22"/>
-                <w:szCs w:val="22"/>
-                <w:lang w:val="en-US" w:eastAsia="en-US" w:bidi="ar-SA"/>
-              </w:rPr>
-              <w:t xml:space="preserve">   </w:t>
-            </w:r>
-            <w:r>
-              <w:rPr>
-                <w:rFonts w:eastAsia="Calibri" w:cs="Arial" w:ascii="Arial" w:hAnsi="Arial"/>
-                <w:kern w:val="0"/>
-                <w:sz w:val="22"/>
-                <w:szCs w:val="22"/>
-                <w:lang w:val="en-US" w:eastAsia="en-US" w:bidi="ar-SA"/>
-              </w:rPr>
-              <w:t>Asian</w:t>
+              <w:rPr>
+                <w:rFonts w:ascii="Arial" w:hAnsi="Arial" w:cs="Arial"/>
+              </w:rPr>
+            </w:pPr>
+            <w:r>
+              <w:rPr>
+                <w:rFonts w:ascii="Arial" w:eastAsia="Calibri" w:hAnsi="Arial" w:cs="Arial"/>
+              </w:rPr>
+              <w:t xml:space="preserve">   Asian</w:t>
             </w:r>
           </w:p>
         </w:tc>
@@ -2097,9 +1485,6 @@
           </w:tcPr>
           <w:p>
             <w:pPr>
-              <w:pStyle w:val="Normal"/>
-              <w:widowControl/>
-              <w:spacing w:before="0" w:after="0"/>
               <w:jc w:val="center"/>
               <w:rPr>
                 <w:rFonts w:ascii="Arial" w:hAnsi="Arial" w:cs="Arial"/>
@@ -2107,11 +1492,7 @@
             </w:pPr>
             <w:r>
               <w:rPr>
-                <w:rFonts w:eastAsia="Calibri" w:cs="Arial" w:ascii="Arial" w:hAnsi="Arial"/>
-                <w:kern w:val="0"/>
-                <w:sz w:val="22"/>
-                <w:szCs w:val="22"/>
-                <w:lang w:val="en-US" w:eastAsia="en-US" w:bidi="ar-SA"/>
+                <w:rFonts w:ascii="Arial" w:eastAsia="Calibri" w:hAnsi="Arial" w:cs="Arial"/>
               </w:rPr>
               <w:t>29 ( 3%)</w:t>
             </w:r>
@@ -2130,9 +1511,6 @@
           </w:tcPr>
           <w:p>
             <w:pPr>
-              <w:pStyle w:val="Normal"/>
-              <w:widowControl/>
-              <w:spacing w:before="0" w:after="0"/>
               <w:jc w:val="center"/>
               <w:rPr>
                 <w:rFonts w:ascii="Arial" w:hAnsi="Arial" w:cs="Arial"/>
@@ -2140,11 +1518,7 @@
             </w:pPr>
             <w:r>
               <w:rPr>
-                <w:rFonts w:eastAsia="Calibri" w:cs="Arial" w:ascii="Arial" w:hAnsi="Arial"/>
-                <w:kern w:val="0"/>
-                <w:sz w:val="22"/>
-                <w:szCs w:val="22"/>
-                <w:lang w:val="en-US" w:eastAsia="en-US" w:bidi="ar-SA"/>
+                <w:rFonts w:ascii="Arial" w:eastAsia="Calibri" w:hAnsi="Arial" w:cs="Arial"/>
               </w:rPr>
               <w:t>7 ( 2%)</w:t>
             </w:r>
@@ -2163,28 +1537,14 @@
           </w:tcPr>
           <w:p>
             <w:pPr>
-              <w:pStyle w:val="Normal"/>
-              <w:widowControl/>
-              <w:spacing w:before="0" w:after="0"/>
-              <w:jc w:val="left"/>
-              <w:rPr>
-                <w:rFonts w:ascii="Arial" w:hAnsi="Arial" w:cs="Arial"/>
-              </w:rPr>
-            </w:pPr>
-            <w:r>
-              <w:rPr>
-                <w:rFonts w:eastAsia="Calibri" w:cs="Arial" w:ascii="Arial" w:hAnsi="Arial"/>
-                <w:kern w:val="0"/>
-                <w:sz w:val="22"/>
-                <w:szCs w:val="22"/>
-                <w:lang w:val="en-US" w:eastAsia="en-US" w:bidi="ar-SA"/>
-              </w:rPr>
-            </w:r>
+              <w:rPr>
+                <w:rFonts w:ascii="Arial" w:hAnsi="Arial" w:cs="Arial"/>
+              </w:rPr>
+            </w:pPr>
           </w:p>
         </w:tc>
       </w:tr>
       <w:tr>
-        <w:trPr/>
         <w:tc>
           <w:tcPr>
             <w:tcW w:w="3149" w:type="dxa"/>
@@ -2198,33 +1558,15 @@
           </w:tcPr>
           <w:p>
             <w:pPr>
-              <w:pStyle w:val="Normal"/>
-              <w:widowControl/>
-              <w:spacing w:before="0" w:after="0"/>
-              <w:jc w:val="left"/>
-              <w:rPr>
-                <w:rFonts w:ascii="Arial" w:hAnsi="Arial" w:cs="Arial"/>
-              </w:rPr>
-            </w:pPr>
-            <w:r>
-              <w:rPr>
-                <w:rFonts w:eastAsia="Calibri" w:cs="Arial" w:ascii="Arial" w:hAnsi="Arial"/>
-                <w:kern w:val="0"/>
-                <w:sz w:val="22"/>
-                <w:szCs w:val="22"/>
-                <w:lang w:val="en-US" w:eastAsia="en-US" w:bidi="ar-SA"/>
-              </w:rPr>
-              <w:t xml:space="preserve">   </w:t>
-            </w:r>
-            <w:r>
-              <w:rPr>
-                <w:rFonts w:eastAsia="Calibri" w:cs="Arial" w:ascii="Arial" w:hAnsi="Arial"/>
-                <w:kern w:val="0"/>
-                <w:sz w:val="22"/>
-                <w:szCs w:val="22"/>
-                <w:lang w:val="en-US" w:eastAsia="en-US" w:bidi="ar-SA"/>
-              </w:rPr>
-              <w:t>Black</w:t>
+              <w:rPr>
+                <w:rFonts w:ascii="Arial" w:hAnsi="Arial" w:cs="Arial"/>
+              </w:rPr>
+            </w:pPr>
+            <w:r>
+              <w:rPr>
+                <w:rFonts w:ascii="Arial" w:eastAsia="Calibri" w:hAnsi="Arial" w:cs="Arial"/>
+              </w:rPr>
+              <w:t xml:space="preserve">   Black</w:t>
             </w:r>
           </w:p>
         </w:tc>
@@ -2241,9 +1583,6 @@
           </w:tcPr>
           <w:p>
             <w:pPr>
-              <w:pStyle w:val="Normal"/>
-              <w:widowControl/>
-              <w:spacing w:before="0" w:after="0"/>
               <w:jc w:val="center"/>
               <w:rPr>
                 <w:rFonts w:ascii="Arial" w:hAnsi="Arial" w:cs="Arial"/>
@@ -2251,11 +1590,7 @@
             </w:pPr>
             <w:r>
               <w:rPr>
-                <w:rFonts w:eastAsia="Calibri" w:cs="Arial" w:ascii="Arial" w:hAnsi="Arial"/>
-                <w:kern w:val="0"/>
-                <w:sz w:val="22"/>
-                <w:szCs w:val="22"/>
-                <w:lang w:val="en-US" w:eastAsia="en-US" w:bidi="ar-SA"/>
+                <w:rFonts w:ascii="Arial" w:eastAsia="Calibri" w:hAnsi="Arial" w:cs="Arial"/>
               </w:rPr>
               <w:t>364 (39%)</w:t>
             </w:r>
@@ -2274,9 +1609,6 @@
           </w:tcPr>
           <w:p>
             <w:pPr>
-              <w:pStyle w:val="Normal"/>
-              <w:widowControl/>
-              <w:spacing w:before="0" w:after="0"/>
               <w:jc w:val="center"/>
               <w:rPr>
                 <w:rFonts w:ascii="Arial" w:hAnsi="Arial" w:cs="Arial"/>
@@ -2284,11 +1616,7 @@
             </w:pPr>
             <w:r>
               <w:rPr>
-                <w:rFonts w:eastAsia="Calibri" w:cs="Arial" w:ascii="Arial" w:hAnsi="Arial"/>
-                <w:kern w:val="0"/>
-                <w:sz w:val="22"/>
-                <w:szCs w:val="22"/>
-                <w:lang w:val="en-US" w:eastAsia="en-US" w:bidi="ar-SA"/>
+                <w:rFonts w:ascii="Arial" w:eastAsia="Calibri" w:hAnsi="Arial" w:cs="Arial"/>
               </w:rPr>
               <w:t>131 (34%)</w:t>
             </w:r>
@@ -2307,28 +1635,14 @@
           </w:tcPr>
           <w:p>
             <w:pPr>
-              <w:pStyle w:val="Normal"/>
-              <w:widowControl/>
-              <w:spacing w:before="0" w:after="0"/>
-              <w:jc w:val="left"/>
-              <w:rPr>
-                <w:rFonts w:ascii="Arial" w:hAnsi="Arial" w:cs="Arial"/>
-              </w:rPr>
-            </w:pPr>
-            <w:r>
-              <w:rPr>
-                <w:rFonts w:eastAsia="Calibri" w:cs="Arial" w:ascii="Arial" w:hAnsi="Arial"/>
-                <w:kern w:val="0"/>
-                <w:sz w:val="22"/>
-                <w:szCs w:val="22"/>
-                <w:lang w:val="en-US" w:eastAsia="en-US" w:bidi="ar-SA"/>
-              </w:rPr>
-            </w:r>
+              <w:rPr>
+                <w:rFonts w:ascii="Arial" w:hAnsi="Arial" w:cs="Arial"/>
+              </w:rPr>
+            </w:pPr>
           </w:p>
         </w:tc>
       </w:tr>
       <w:tr>
-        <w:trPr/>
         <w:tc>
           <w:tcPr>
             <w:tcW w:w="3149" w:type="dxa"/>
@@ -2342,33 +1656,15 @@
           </w:tcPr>
           <w:p>
             <w:pPr>
-              <w:pStyle w:val="Normal"/>
-              <w:widowControl/>
-              <w:spacing w:before="0" w:after="0"/>
-              <w:jc w:val="left"/>
-              <w:rPr>
-                <w:rFonts w:ascii="Arial" w:hAnsi="Arial" w:cs="Arial"/>
-              </w:rPr>
-            </w:pPr>
-            <w:r>
-              <w:rPr>
-                <w:rFonts w:eastAsia="Calibri" w:cs="Arial" w:ascii="Arial" w:hAnsi="Arial"/>
-                <w:kern w:val="0"/>
-                <w:sz w:val="22"/>
-                <w:szCs w:val="22"/>
-                <w:lang w:val="en-US" w:eastAsia="en-US" w:bidi="ar-SA"/>
-              </w:rPr>
-              <w:t xml:space="preserve">   </w:t>
-            </w:r>
-            <w:r>
-              <w:rPr>
-                <w:rFonts w:eastAsia="Calibri" w:cs="Arial" w:ascii="Arial" w:hAnsi="Arial"/>
-                <w:kern w:val="0"/>
-                <w:sz w:val="22"/>
-                <w:szCs w:val="22"/>
-                <w:lang w:val="en-US" w:eastAsia="en-US" w:bidi="ar-SA"/>
-              </w:rPr>
-              <w:t>Multi</w:t>
+              <w:rPr>
+                <w:rFonts w:ascii="Arial" w:hAnsi="Arial" w:cs="Arial"/>
+              </w:rPr>
+            </w:pPr>
+            <w:r>
+              <w:rPr>
+                <w:rFonts w:ascii="Arial" w:eastAsia="Calibri" w:hAnsi="Arial" w:cs="Arial"/>
+              </w:rPr>
+              <w:t xml:space="preserve">   Multi</w:t>
             </w:r>
           </w:p>
         </w:tc>
@@ -2385,9 +1681,6 @@
           </w:tcPr>
           <w:p>
             <w:pPr>
-              <w:pStyle w:val="Normal"/>
-              <w:widowControl/>
-              <w:spacing w:before="0" w:after="0"/>
               <w:jc w:val="center"/>
               <w:rPr>
                 <w:rFonts w:ascii="Arial" w:hAnsi="Arial" w:cs="Arial"/>
@@ -2395,11 +1688,7 @@
             </w:pPr>
             <w:r>
               <w:rPr>
-                <w:rFonts w:eastAsia="Calibri" w:cs="Arial" w:ascii="Arial" w:hAnsi="Arial"/>
-                <w:kern w:val="0"/>
-                <w:sz w:val="22"/>
-                <w:szCs w:val="22"/>
-                <w:lang w:val="en-US" w:eastAsia="en-US" w:bidi="ar-SA"/>
+                <w:rFonts w:ascii="Arial" w:eastAsia="Calibri" w:hAnsi="Arial" w:cs="Arial"/>
               </w:rPr>
               <w:t>13 ( 1%)</w:t>
             </w:r>
@@ -2418,9 +1707,6 @@
           </w:tcPr>
           <w:p>
             <w:pPr>
-              <w:pStyle w:val="Normal"/>
-              <w:widowControl/>
-              <w:spacing w:before="0" w:after="0"/>
               <w:jc w:val="center"/>
               <w:rPr>
                 <w:rFonts w:ascii="Arial" w:hAnsi="Arial" w:cs="Arial"/>
@@ -2428,11 +1714,7 @@
             </w:pPr>
             <w:r>
               <w:rPr>
-                <w:rFonts w:eastAsia="Calibri" w:cs="Arial" w:ascii="Arial" w:hAnsi="Arial"/>
-                <w:kern w:val="0"/>
-                <w:sz w:val="22"/>
-                <w:szCs w:val="22"/>
-                <w:lang w:val="en-US" w:eastAsia="en-US" w:bidi="ar-SA"/>
+                <w:rFonts w:ascii="Arial" w:eastAsia="Calibri" w:hAnsi="Arial" w:cs="Arial"/>
               </w:rPr>
               <w:t>7 ( 2%)</w:t>
             </w:r>
@@ -2451,28 +1733,14 @@
           </w:tcPr>
           <w:p>
             <w:pPr>
-              <w:pStyle w:val="Normal"/>
-              <w:widowControl/>
-              <w:spacing w:before="0" w:after="0"/>
-              <w:jc w:val="left"/>
-              <w:rPr>
-                <w:rFonts w:ascii="Arial" w:hAnsi="Arial" w:cs="Arial"/>
-              </w:rPr>
-            </w:pPr>
-            <w:r>
-              <w:rPr>
-                <w:rFonts w:eastAsia="Calibri" w:cs="Arial" w:ascii="Arial" w:hAnsi="Arial"/>
-                <w:kern w:val="0"/>
-                <w:sz w:val="22"/>
-                <w:szCs w:val="22"/>
-                <w:lang w:val="en-US" w:eastAsia="en-US" w:bidi="ar-SA"/>
-              </w:rPr>
-            </w:r>
+              <w:rPr>
+                <w:rFonts w:ascii="Arial" w:hAnsi="Arial" w:cs="Arial"/>
+              </w:rPr>
+            </w:pPr>
           </w:p>
         </w:tc>
       </w:tr>
       <w:tr>
-        <w:trPr/>
         <w:tc>
           <w:tcPr>
             <w:tcW w:w="3149" w:type="dxa"/>
@@ -2486,33 +1754,15 @@
           </w:tcPr>
           <w:p>
             <w:pPr>
-              <w:pStyle w:val="Normal"/>
-              <w:widowControl/>
-              <w:spacing w:before="0" w:after="0"/>
-              <w:jc w:val="left"/>
-              <w:rPr>
-                <w:rFonts w:ascii="Arial" w:hAnsi="Arial" w:cs="Arial"/>
-              </w:rPr>
-            </w:pPr>
-            <w:r>
-              <w:rPr>
-                <w:rFonts w:eastAsia="Calibri" w:cs="Arial" w:ascii="Arial" w:hAnsi="Arial"/>
-                <w:kern w:val="0"/>
-                <w:sz w:val="22"/>
-                <w:szCs w:val="22"/>
-                <w:lang w:val="en-US" w:eastAsia="en-US" w:bidi="ar-SA"/>
-              </w:rPr>
-              <w:t xml:space="preserve">   </w:t>
-            </w:r>
-            <w:r>
-              <w:rPr>
-                <w:rFonts w:eastAsia="Calibri" w:cs="Arial" w:ascii="Arial" w:hAnsi="Arial"/>
-                <w:kern w:val="0"/>
-                <w:sz w:val="22"/>
-                <w:szCs w:val="22"/>
-                <w:lang w:val="en-US" w:eastAsia="en-US" w:bidi="ar-SA"/>
-              </w:rPr>
-              <w:t>Native</w:t>
+              <w:rPr>
+                <w:rFonts w:ascii="Arial" w:hAnsi="Arial" w:cs="Arial"/>
+              </w:rPr>
+            </w:pPr>
+            <w:r>
+              <w:rPr>
+                <w:rFonts w:ascii="Arial" w:eastAsia="Calibri" w:hAnsi="Arial" w:cs="Arial"/>
+              </w:rPr>
+              <w:t xml:space="preserve">   Native</w:t>
             </w:r>
           </w:p>
         </w:tc>
@@ -2529,9 +1779,6 @@
           </w:tcPr>
           <w:p>
             <w:pPr>
-              <w:pStyle w:val="Normal"/>
-              <w:widowControl/>
-              <w:spacing w:before="0" w:after="0"/>
               <w:jc w:val="center"/>
               <w:rPr>
                 <w:rFonts w:ascii="Arial" w:hAnsi="Arial" w:cs="Arial"/>
@@ -2539,11 +1786,7 @@
             </w:pPr>
             <w:r>
               <w:rPr>
-                <w:rFonts w:eastAsia="Calibri" w:cs="Arial" w:ascii="Arial" w:hAnsi="Arial"/>
-                <w:kern w:val="0"/>
-                <w:sz w:val="22"/>
-                <w:szCs w:val="22"/>
-                <w:lang w:val="en-US" w:eastAsia="en-US" w:bidi="ar-SA"/>
+                <w:rFonts w:ascii="Arial" w:eastAsia="Calibri" w:hAnsi="Arial" w:cs="Arial"/>
               </w:rPr>
               <w:t>5 ( 1%)</w:t>
             </w:r>
@@ -2562,9 +1805,6 @@
           </w:tcPr>
           <w:p>
             <w:pPr>
-              <w:pStyle w:val="Normal"/>
-              <w:widowControl/>
-              <w:spacing w:before="0" w:after="0"/>
               <w:jc w:val="center"/>
               <w:rPr>
                 <w:rFonts w:ascii="Arial" w:hAnsi="Arial" w:cs="Arial"/>
@@ -2572,11 +1812,7 @@
             </w:pPr>
             <w:r>
               <w:rPr>
-                <w:rFonts w:eastAsia="Calibri" w:cs="Arial" w:ascii="Arial" w:hAnsi="Arial"/>
-                <w:kern w:val="0"/>
-                <w:sz w:val="22"/>
-                <w:szCs w:val="22"/>
-                <w:lang w:val="en-US" w:eastAsia="en-US" w:bidi="ar-SA"/>
+                <w:rFonts w:ascii="Arial" w:eastAsia="Calibri" w:hAnsi="Arial" w:cs="Arial"/>
               </w:rPr>
               <w:t>2 ( 1%)</w:t>
             </w:r>
@@ -2595,28 +1831,14 @@
           </w:tcPr>
           <w:p>
             <w:pPr>
-              <w:pStyle w:val="Normal"/>
-              <w:widowControl/>
-              <w:spacing w:before="0" w:after="0"/>
-              <w:jc w:val="left"/>
-              <w:rPr>
-                <w:rFonts w:ascii="Arial" w:hAnsi="Arial" w:cs="Arial"/>
-              </w:rPr>
-            </w:pPr>
-            <w:r>
-              <w:rPr>
-                <w:rFonts w:eastAsia="Calibri" w:cs="Arial" w:ascii="Arial" w:hAnsi="Arial"/>
-                <w:kern w:val="0"/>
-                <w:sz w:val="22"/>
-                <w:szCs w:val="22"/>
-                <w:lang w:val="en-US" w:eastAsia="en-US" w:bidi="ar-SA"/>
-              </w:rPr>
-            </w:r>
+              <w:rPr>
+                <w:rFonts w:ascii="Arial" w:hAnsi="Arial" w:cs="Arial"/>
+              </w:rPr>
+            </w:pPr>
           </w:p>
         </w:tc>
       </w:tr>
       <w:tr>
-        <w:trPr/>
         <w:tc>
           <w:tcPr>
             <w:tcW w:w="3149" w:type="dxa"/>
@@ -2630,33 +1852,15 @@
           </w:tcPr>
           <w:p>
             <w:pPr>
-              <w:pStyle w:val="Normal"/>
-              <w:widowControl/>
-              <w:spacing w:before="0" w:after="0"/>
-              <w:jc w:val="left"/>
-              <w:rPr>
-                <w:rFonts w:ascii="Arial" w:hAnsi="Arial" w:cs="Arial"/>
-              </w:rPr>
-            </w:pPr>
-            <w:r>
-              <w:rPr>
-                <w:rFonts w:eastAsia="Calibri" w:cs="Arial" w:ascii="Arial" w:hAnsi="Arial"/>
-                <w:kern w:val="0"/>
-                <w:sz w:val="22"/>
-                <w:szCs w:val="22"/>
-                <w:lang w:val="en-US" w:eastAsia="en-US" w:bidi="ar-SA"/>
-              </w:rPr>
-              <w:t xml:space="preserve">   </w:t>
-            </w:r>
-            <w:r>
-              <w:rPr>
-                <w:rFonts w:eastAsia="Calibri" w:cs="Arial" w:ascii="Arial" w:hAnsi="Arial"/>
-                <w:kern w:val="0"/>
-                <w:sz w:val="22"/>
-                <w:szCs w:val="22"/>
-                <w:lang w:val="en-US" w:eastAsia="en-US" w:bidi="ar-SA"/>
-              </w:rPr>
-              <w:t>Pacific</w:t>
+              <w:rPr>
+                <w:rFonts w:ascii="Arial" w:hAnsi="Arial" w:cs="Arial"/>
+              </w:rPr>
+            </w:pPr>
+            <w:r>
+              <w:rPr>
+                <w:rFonts w:ascii="Arial" w:eastAsia="Calibri" w:hAnsi="Arial" w:cs="Arial"/>
+              </w:rPr>
+              <w:t xml:space="preserve">   Pacific</w:t>
             </w:r>
           </w:p>
         </w:tc>
@@ -2673,9 +1877,6 @@
           </w:tcPr>
           <w:p>
             <w:pPr>
-              <w:pStyle w:val="Normal"/>
-              <w:widowControl/>
-              <w:spacing w:before="0" w:after="0"/>
               <w:jc w:val="center"/>
               <w:rPr>
                 <w:rFonts w:ascii="Arial" w:hAnsi="Arial" w:cs="Arial"/>
@@ -2683,11 +1884,7 @@
             </w:pPr>
             <w:r>
               <w:rPr>
-                <w:rFonts w:eastAsia="Calibri" w:cs="Arial" w:ascii="Arial" w:hAnsi="Arial"/>
-                <w:kern w:val="0"/>
-                <w:sz w:val="22"/>
-                <w:szCs w:val="22"/>
-                <w:lang w:val="en-US" w:eastAsia="en-US" w:bidi="ar-SA"/>
+                <w:rFonts w:ascii="Arial" w:eastAsia="Calibri" w:hAnsi="Arial" w:cs="Arial"/>
               </w:rPr>
               <w:t>3 ( 0%)</w:t>
             </w:r>
@@ -2706,9 +1903,6 @@
           </w:tcPr>
           <w:p>
             <w:pPr>
-              <w:pStyle w:val="Normal"/>
-              <w:widowControl/>
-              <w:spacing w:before="0" w:after="0"/>
               <w:jc w:val="center"/>
               <w:rPr>
                 <w:rFonts w:ascii="Arial" w:hAnsi="Arial" w:cs="Arial"/>
@@ -2716,11 +1910,7 @@
             </w:pPr>
             <w:r>
               <w:rPr>
-                <w:rFonts w:eastAsia="Calibri" w:cs="Arial" w:ascii="Arial" w:hAnsi="Arial"/>
-                <w:kern w:val="0"/>
-                <w:sz w:val="22"/>
-                <w:szCs w:val="22"/>
-                <w:lang w:val="en-US" w:eastAsia="en-US" w:bidi="ar-SA"/>
+                <w:rFonts w:ascii="Arial" w:eastAsia="Calibri" w:hAnsi="Arial" w:cs="Arial"/>
               </w:rPr>
               <w:t>5 ( 1%)</w:t>
             </w:r>
@@ -2739,28 +1929,14 @@
           </w:tcPr>
           <w:p>
             <w:pPr>
-              <w:pStyle w:val="Normal"/>
-              <w:widowControl/>
-              <w:spacing w:before="0" w:after="0"/>
-              <w:jc w:val="left"/>
-              <w:rPr>
-                <w:rFonts w:ascii="Arial" w:hAnsi="Arial" w:cs="Arial"/>
-              </w:rPr>
-            </w:pPr>
-            <w:r>
-              <w:rPr>
-                <w:rFonts w:eastAsia="Calibri" w:cs="Arial" w:ascii="Arial" w:hAnsi="Arial"/>
-                <w:kern w:val="0"/>
-                <w:sz w:val="22"/>
-                <w:szCs w:val="22"/>
-                <w:lang w:val="en-US" w:eastAsia="en-US" w:bidi="ar-SA"/>
-              </w:rPr>
-            </w:r>
+              <w:rPr>
+                <w:rFonts w:ascii="Arial" w:hAnsi="Arial" w:cs="Arial"/>
+              </w:rPr>
+            </w:pPr>
           </w:p>
         </w:tc>
       </w:tr>
       <w:tr>
-        <w:trPr/>
         <w:tc>
           <w:tcPr>
             <w:tcW w:w="3149" w:type="dxa"/>
@@ -2774,33 +1950,15 @@
           </w:tcPr>
           <w:p>
             <w:pPr>
-              <w:pStyle w:val="Normal"/>
-              <w:widowControl/>
-              <w:spacing w:before="0" w:after="0"/>
-              <w:jc w:val="left"/>
-              <w:rPr>
-                <w:rFonts w:ascii="Arial" w:hAnsi="Arial" w:cs="Arial"/>
-              </w:rPr>
-            </w:pPr>
-            <w:r>
-              <w:rPr>
-                <w:rFonts w:eastAsia="Calibri" w:cs="Arial" w:ascii="Arial" w:hAnsi="Arial"/>
-                <w:kern w:val="0"/>
-                <w:sz w:val="22"/>
-                <w:szCs w:val="22"/>
-                <w:lang w:val="en-US" w:eastAsia="en-US" w:bidi="ar-SA"/>
-              </w:rPr>
-              <w:t xml:space="preserve">   </w:t>
-            </w:r>
-            <w:r>
-              <w:rPr>
-                <w:rFonts w:eastAsia="Calibri" w:cs="Arial" w:ascii="Arial" w:hAnsi="Arial"/>
-                <w:kern w:val="0"/>
-                <w:sz w:val="22"/>
-                <w:szCs w:val="22"/>
-                <w:lang w:val="en-US" w:eastAsia="en-US" w:bidi="ar-SA"/>
-              </w:rPr>
-              <w:t>White</w:t>
+              <w:rPr>
+                <w:rFonts w:ascii="Arial" w:hAnsi="Arial" w:cs="Arial"/>
+              </w:rPr>
+            </w:pPr>
+            <w:r>
+              <w:rPr>
+                <w:rFonts w:ascii="Arial" w:eastAsia="Calibri" w:hAnsi="Arial" w:cs="Arial"/>
+              </w:rPr>
+              <w:t xml:space="preserve">   White</w:t>
             </w:r>
           </w:p>
         </w:tc>
@@ -2817,9 +1975,6 @@
           </w:tcPr>
           <w:p>
             <w:pPr>
-              <w:pStyle w:val="Normal"/>
-              <w:widowControl/>
-              <w:spacing w:before="0" w:after="0"/>
               <w:jc w:val="center"/>
               <w:rPr>
                 <w:rFonts w:ascii="Arial" w:hAnsi="Arial" w:cs="Arial"/>
@@ -2827,11 +1982,7 @@
             </w:pPr>
             <w:r>
               <w:rPr>
-                <w:rFonts w:eastAsia="Calibri" w:cs="Arial" w:ascii="Arial" w:hAnsi="Arial"/>
-                <w:kern w:val="0"/>
-                <w:sz w:val="22"/>
-                <w:szCs w:val="22"/>
-                <w:lang w:val="en-US" w:eastAsia="en-US" w:bidi="ar-SA"/>
+                <w:rFonts w:ascii="Arial" w:eastAsia="Calibri" w:hAnsi="Arial" w:cs="Arial"/>
               </w:rPr>
               <w:t>529 (56%)</w:t>
             </w:r>
@@ -2850,9 +2001,6 @@
           </w:tcPr>
           <w:p>
             <w:pPr>
-              <w:pStyle w:val="Normal"/>
-              <w:widowControl/>
-              <w:spacing w:before="0" w:after="0"/>
               <w:jc w:val="center"/>
               <w:rPr>
                 <w:rFonts w:ascii="Arial" w:hAnsi="Arial" w:cs="Arial"/>
@@ -2860,11 +2008,7 @@
             </w:pPr>
             <w:r>
               <w:rPr>
-                <w:rFonts w:eastAsia="Calibri" w:cs="Arial" w:ascii="Arial" w:hAnsi="Arial"/>
-                <w:kern w:val="0"/>
-                <w:sz w:val="22"/>
-                <w:szCs w:val="22"/>
-                <w:lang w:val="en-US" w:eastAsia="en-US" w:bidi="ar-SA"/>
+                <w:rFonts w:ascii="Arial" w:eastAsia="Calibri" w:hAnsi="Arial" w:cs="Arial"/>
               </w:rPr>
               <w:t>236 (61%)</w:t>
             </w:r>
@@ -2883,28 +2027,14 @@
           </w:tcPr>
           <w:p>
             <w:pPr>
-              <w:pStyle w:val="Normal"/>
-              <w:widowControl/>
-              <w:spacing w:before="0" w:after="0"/>
-              <w:jc w:val="left"/>
-              <w:rPr>
-                <w:rFonts w:ascii="Arial" w:hAnsi="Arial" w:cs="Arial"/>
-              </w:rPr>
-            </w:pPr>
-            <w:r>
-              <w:rPr>
-                <w:rFonts w:eastAsia="Calibri" w:cs="Arial" w:ascii="Arial" w:hAnsi="Arial"/>
-                <w:kern w:val="0"/>
-                <w:sz w:val="22"/>
-                <w:szCs w:val="22"/>
-                <w:lang w:val="en-US" w:eastAsia="en-US" w:bidi="ar-SA"/>
-              </w:rPr>
-            </w:r>
+              <w:rPr>
+                <w:rFonts w:ascii="Arial" w:hAnsi="Arial" w:cs="Arial"/>
+              </w:rPr>
+            </w:pPr>
           </w:p>
         </w:tc>
       </w:tr>
       <w:tr>
-        <w:trPr/>
         <w:tc>
           <w:tcPr>
             <w:tcW w:w="3149" w:type="dxa"/>
@@ -2918,33 +2048,21 @@
           </w:tcPr>
           <w:p>
             <w:pPr>
-              <w:pStyle w:val="Normal"/>
-              <w:widowControl/>
-              <w:spacing w:before="0" w:after="0"/>
-              <w:jc w:val="left"/>
-              <w:rPr>
-                <w:rFonts w:ascii="Arial" w:hAnsi="Arial" w:cs="Arial"/>
-              </w:rPr>
-            </w:pPr>
-            <w:r>
-              <w:rPr>
-                <w:rFonts w:eastAsia="Calibri" w:cs="Arial" w:ascii="Arial" w:hAnsi="Arial"/>
+              <w:rPr>
+                <w:rFonts w:ascii="Arial" w:hAnsi="Arial" w:cs="Arial"/>
+              </w:rPr>
+            </w:pPr>
+            <w:r>
+              <w:rPr>
+                <w:rFonts w:ascii="Arial" w:eastAsia="Calibri" w:hAnsi="Arial" w:cs="Arial"/>
                 <w:b/>
                 <w:bCs/>
-                <w:kern w:val="0"/>
-                <w:sz w:val="22"/>
-                <w:szCs w:val="22"/>
-                <w:lang w:val="en-US" w:eastAsia="en-US" w:bidi="ar-SA"/>
               </w:rPr>
               <w:t>Ethnicity</w:t>
             </w:r>
             <w:r>
               <w:rPr>
-                <w:rFonts w:eastAsia="Calibri" w:cs="Arial" w:ascii="Arial" w:hAnsi="Arial"/>
-                <w:kern w:val="0"/>
-                <w:sz w:val="22"/>
-                <w:szCs w:val="22"/>
-                <w:lang w:val="en-US" w:eastAsia="en-US" w:bidi="ar-SA"/>
+                <w:rFonts w:ascii="Arial" w:eastAsia="Calibri" w:hAnsi="Arial" w:cs="Arial"/>
               </w:rPr>
               <w:t>-n(%)</w:t>
             </w:r>
@@ -2963,9 +2081,6 @@
           </w:tcPr>
           <w:p>
             <w:pPr>
-              <w:pStyle w:val="Normal"/>
-              <w:widowControl/>
-              <w:spacing w:before="0" w:after="0"/>
               <w:jc w:val="center"/>
               <w:rPr>
                 <w:rFonts w:ascii="Arial" w:hAnsi="Arial" w:cs="Arial"/>
@@ -2973,11 +2088,7 @@
             </w:pPr>
             <w:r>
               <w:rPr>
-                <w:rFonts w:eastAsia="Calibri" w:cs="Arial" w:ascii="Arial" w:hAnsi="Arial"/>
-                <w:kern w:val="0"/>
-                <w:sz w:val="22"/>
-                <w:szCs w:val="22"/>
-                <w:lang w:val="en-US" w:eastAsia="en-US" w:bidi="ar-SA"/>
+                <w:rFonts w:ascii="Arial" w:eastAsia="Calibri" w:hAnsi="Arial" w:cs="Arial"/>
               </w:rPr>
               <w:t>265 (28%)</w:t>
             </w:r>
@@ -2996,9 +2107,6 @@
           </w:tcPr>
           <w:p>
             <w:pPr>
-              <w:pStyle w:val="Normal"/>
-              <w:widowControl/>
-              <w:spacing w:before="0" w:after="0"/>
               <w:jc w:val="center"/>
               <w:rPr>
                 <w:rFonts w:ascii="Arial" w:hAnsi="Arial" w:cs="Arial"/>
@@ -3006,11 +2114,7 @@
             </w:pPr>
             <w:r>
               <w:rPr>
-                <w:rFonts w:eastAsia="Calibri" w:cs="Arial" w:ascii="Arial" w:hAnsi="Arial"/>
-                <w:kern w:val="0"/>
-                <w:sz w:val="22"/>
-                <w:szCs w:val="22"/>
-                <w:lang w:val="en-US" w:eastAsia="en-US" w:bidi="ar-SA"/>
+                <w:rFonts w:ascii="Arial" w:eastAsia="Calibri" w:hAnsi="Arial" w:cs="Arial"/>
               </w:rPr>
               <w:t>87 (22%)</w:t>
             </w:r>
@@ -3029,39 +2133,20 @@
           </w:tcPr>
           <w:p>
             <w:pPr>
-              <w:pStyle w:val="Normal"/>
-              <w:widowControl/>
-              <w:spacing w:before="0" w:after="0"/>
-              <w:jc w:val="left"/>
-              <w:rPr>
-                <w:rFonts w:ascii="Arial" w:hAnsi="Arial" w:cs="Arial"/>
-              </w:rPr>
-            </w:pPr>
-            <w:r>
-              <w:rPr>
-                <w:rFonts w:eastAsia="Calibri" w:cs="Arial" w:ascii="Arial" w:hAnsi="Arial"/>
-                <w:kern w:val="0"/>
-                <w:sz w:val="22"/>
-                <w:szCs w:val="22"/>
-                <w:lang w:val="en-US" w:eastAsia="en-US" w:bidi="ar-SA"/>
-              </w:rPr>
-              <w:t xml:space="preserve"> </w:t>
-            </w:r>
-            <w:r>
-              <w:rPr>
-                <w:rFonts w:eastAsia="Calibri" w:cs="Arial" w:ascii="Arial" w:hAnsi="Arial"/>
-                <w:kern w:val="0"/>
-                <w:sz w:val="22"/>
-                <w:szCs w:val="22"/>
-                <w:lang w:val="en-US" w:eastAsia="en-US" w:bidi="ar-SA"/>
-              </w:rPr>
-              <w:t>0.033</w:t>
+              <w:rPr>
+                <w:rFonts w:ascii="Arial" w:hAnsi="Arial" w:cs="Arial"/>
+              </w:rPr>
+            </w:pPr>
+            <w:r>
+              <w:rPr>
+                <w:rFonts w:ascii="Arial" w:eastAsia="Calibri" w:hAnsi="Arial" w:cs="Arial"/>
+              </w:rPr>
+              <w:t xml:space="preserve"> 0.033</w:t>
             </w:r>
           </w:p>
         </w:tc>
       </w:tr>
       <w:tr>
-        <w:trPr/>
         <w:tc>
           <w:tcPr>
             <w:tcW w:w="3149" w:type="dxa"/>
@@ -3075,33 +2160,21 @@
           </w:tcPr>
           <w:p>
             <w:pPr>
-              <w:pStyle w:val="Normal"/>
-              <w:widowControl/>
-              <w:spacing w:before="0" w:after="0"/>
-              <w:jc w:val="left"/>
-              <w:rPr>
-                <w:rFonts w:ascii="Arial" w:hAnsi="Arial" w:cs="Arial"/>
-              </w:rPr>
-            </w:pPr>
-            <w:r>
-              <w:rPr>
-                <w:rFonts w:eastAsia="Calibri" w:cs="Arial" w:ascii="Arial" w:hAnsi="Arial"/>
+              <w:rPr>
+                <w:rFonts w:ascii="Arial" w:hAnsi="Arial" w:cs="Arial"/>
+              </w:rPr>
+            </w:pPr>
+            <w:r>
+              <w:rPr>
+                <w:rFonts w:ascii="Arial" w:eastAsia="Calibri" w:hAnsi="Arial" w:cs="Arial"/>
                 <w:b/>
                 <w:bCs/>
-                <w:kern w:val="0"/>
-                <w:sz w:val="22"/>
-                <w:szCs w:val="22"/>
-                <w:lang w:val="en-US" w:eastAsia="en-US" w:bidi="ar-SA"/>
               </w:rPr>
               <w:t>Donor Type(Deceased</w:t>
             </w:r>
             <w:r>
               <w:rPr>
-                <w:rFonts w:eastAsia="Calibri" w:cs="Arial" w:ascii="Arial" w:hAnsi="Arial"/>
-                <w:kern w:val="0"/>
-                <w:sz w:val="22"/>
-                <w:szCs w:val="22"/>
-                <w:lang w:val="en-US" w:eastAsia="en-US" w:bidi="ar-SA"/>
+                <w:rFonts w:ascii="Arial" w:eastAsia="Calibri" w:hAnsi="Arial" w:cs="Arial"/>
               </w:rPr>
               <w:t>)-n(%)</w:t>
             </w:r>
@@ -3120,9 +2193,6 @@
           </w:tcPr>
           <w:p>
             <w:pPr>
-              <w:pStyle w:val="Normal"/>
-              <w:widowControl/>
-              <w:spacing w:before="0" w:after="0"/>
               <w:jc w:val="center"/>
               <w:rPr>
                 <w:rFonts w:ascii="Arial" w:hAnsi="Arial" w:cs="Arial"/>
@@ -3130,11 +2200,7 @@
             </w:pPr>
             <w:r>
               <w:rPr>
-                <w:rFonts w:eastAsia="Calibri" w:cs="Arial" w:ascii="Arial" w:hAnsi="Arial"/>
-                <w:kern w:val="0"/>
-                <w:sz w:val="22"/>
-                <w:szCs w:val="22"/>
-                <w:lang w:val="en-US" w:eastAsia="en-US" w:bidi="ar-SA"/>
+                <w:rFonts w:ascii="Arial" w:eastAsia="Calibri" w:hAnsi="Arial" w:cs="Arial"/>
               </w:rPr>
               <w:t>705 (75%)</w:t>
             </w:r>
@@ -3153,9 +2219,6 @@
           </w:tcPr>
           <w:p>
             <w:pPr>
-              <w:pStyle w:val="Normal"/>
-              <w:widowControl/>
-              <w:spacing w:before="0" w:after="0"/>
               <w:jc w:val="center"/>
               <w:rPr>
                 <w:rFonts w:ascii="Arial" w:hAnsi="Arial" w:cs="Arial"/>
@@ -3163,11 +2226,7 @@
             </w:pPr>
             <w:r>
               <w:rPr>
-                <w:rFonts w:eastAsia="Calibri" w:cs="Arial" w:ascii="Arial" w:hAnsi="Arial"/>
-                <w:kern w:val="0"/>
-                <w:sz w:val="22"/>
-                <w:szCs w:val="22"/>
-                <w:lang w:val="en-US" w:eastAsia="en-US" w:bidi="ar-SA"/>
+                <w:rFonts w:ascii="Arial" w:eastAsia="Calibri" w:hAnsi="Arial" w:cs="Arial"/>
               </w:rPr>
               <w:t>278 (72%)</w:t>
             </w:r>
@@ -3186,39 +2245,20 @@
           </w:tcPr>
           <w:p>
             <w:pPr>
-              <w:pStyle w:val="Normal"/>
-              <w:widowControl/>
-              <w:spacing w:before="0" w:after="0"/>
-              <w:jc w:val="left"/>
-              <w:rPr>
-                <w:rFonts w:ascii="Arial" w:hAnsi="Arial" w:cs="Arial"/>
-              </w:rPr>
-            </w:pPr>
-            <w:r>
-              <w:rPr>
-                <w:rFonts w:eastAsia="Calibri" w:cs="Arial" w:ascii="Arial" w:hAnsi="Arial"/>
-                <w:kern w:val="0"/>
-                <w:sz w:val="22"/>
-                <w:szCs w:val="22"/>
-                <w:lang w:val="en-US" w:eastAsia="en-US" w:bidi="ar-SA"/>
-              </w:rPr>
-              <w:t xml:space="preserve"> </w:t>
-            </w:r>
-            <w:r>
-              <w:rPr>
-                <w:rFonts w:eastAsia="Calibri" w:cs="Arial" w:ascii="Arial" w:hAnsi="Arial"/>
-                <w:kern w:val="0"/>
-                <w:sz w:val="22"/>
-                <w:szCs w:val="22"/>
-                <w:lang w:val="en-US" w:eastAsia="en-US" w:bidi="ar-SA"/>
-              </w:rPr>
-              <w:t>0.24</w:t>
+              <w:rPr>
+                <w:rFonts w:ascii="Arial" w:hAnsi="Arial" w:cs="Arial"/>
+              </w:rPr>
+            </w:pPr>
+            <w:r>
+              <w:rPr>
+                <w:rFonts w:ascii="Arial" w:eastAsia="Calibri" w:hAnsi="Arial" w:cs="Arial"/>
+              </w:rPr>
+              <w:t xml:space="preserve"> 0.24</w:t>
             </w:r>
           </w:p>
         </w:tc>
       </w:tr>
       <w:tr>
-        <w:trPr/>
         <w:tc>
           <w:tcPr>
             <w:tcW w:w="3149" w:type="dxa"/>
@@ -3232,33 +2272,21 @@
           </w:tcPr>
           <w:p>
             <w:pPr>
-              <w:pStyle w:val="Normal"/>
-              <w:widowControl/>
-              <w:spacing w:before="0" w:after="0"/>
-              <w:jc w:val="left"/>
-              <w:rPr>
-                <w:rFonts w:ascii="Arial" w:hAnsi="Arial" w:cs="Arial"/>
-              </w:rPr>
-            </w:pPr>
-            <w:r>
-              <w:rPr>
-                <w:rFonts w:eastAsia="Calibri" w:cs="Arial" w:ascii="Arial" w:hAnsi="Arial"/>
+              <w:rPr>
+                <w:rFonts w:ascii="Arial" w:hAnsi="Arial" w:cs="Arial"/>
+              </w:rPr>
+            </w:pPr>
+            <w:r>
+              <w:rPr>
+                <w:rFonts w:ascii="Arial" w:eastAsia="Calibri" w:hAnsi="Arial" w:cs="Arial"/>
                 <w:b/>
                 <w:bCs/>
-                <w:kern w:val="0"/>
-                <w:sz w:val="22"/>
-                <w:szCs w:val="22"/>
-                <w:lang w:val="en-US" w:eastAsia="en-US" w:bidi="ar-SA"/>
               </w:rPr>
               <w:t>Living Related Donor</w:t>
             </w:r>
             <w:r>
               <w:rPr>
-                <w:rFonts w:eastAsia="Calibri" w:cs="Arial" w:ascii="Arial" w:hAnsi="Arial"/>
-                <w:kern w:val="0"/>
-                <w:sz w:val="22"/>
-                <w:szCs w:val="22"/>
-                <w:lang w:val="en-US" w:eastAsia="en-US" w:bidi="ar-SA"/>
+                <w:rFonts w:ascii="Arial" w:eastAsia="Calibri" w:hAnsi="Arial" w:cs="Arial"/>
               </w:rPr>
               <w:t>-n(%)</w:t>
             </w:r>
@@ -3277,9 +2305,6 @@
           </w:tcPr>
           <w:p>
             <w:pPr>
-              <w:pStyle w:val="Normal"/>
-              <w:widowControl/>
-              <w:spacing w:before="0" w:after="0"/>
               <w:jc w:val="center"/>
               <w:rPr>
                 <w:rFonts w:ascii="Arial" w:hAnsi="Arial" w:cs="Arial"/>
@@ -3287,11 +2312,7 @@
             </w:pPr>
             <w:r>
               <w:rPr>
-                <w:rFonts w:eastAsia="Calibri" w:cs="Arial" w:ascii="Arial" w:hAnsi="Arial"/>
-                <w:kern w:val="0"/>
-                <w:sz w:val="22"/>
-                <w:szCs w:val="22"/>
-                <w:lang w:val="en-US" w:eastAsia="en-US" w:bidi="ar-SA"/>
+                <w:rFonts w:ascii="Arial" w:eastAsia="Calibri" w:hAnsi="Arial" w:cs="Arial"/>
               </w:rPr>
               <w:t>184 (20%)</w:t>
             </w:r>
@@ -3310,9 +2331,6 @@
           </w:tcPr>
           <w:p>
             <w:pPr>
-              <w:pStyle w:val="Normal"/>
-              <w:widowControl/>
-              <w:spacing w:before="0" w:after="0"/>
               <w:jc w:val="center"/>
               <w:rPr>
                 <w:rFonts w:ascii="Arial" w:hAnsi="Arial" w:cs="Arial"/>
@@ -3320,11 +2338,7 @@
             </w:pPr>
             <w:r>
               <w:rPr>
-                <w:rFonts w:eastAsia="Calibri" w:cs="Arial" w:ascii="Arial" w:hAnsi="Arial"/>
-                <w:kern w:val="0"/>
-                <w:sz w:val="22"/>
-                <w:szCs w:val="22"/>
-                <w:lang w:val="en-US" w:eastAsia="en-US" w:bidi="ar-SA"/>
+                <w:rFonts w:ascii="Arial" w:eastAsia="Calibri" w:hAnsi="Arial" w:cs="Arial"/>
               </w:rPr>
               <w:t>84 (22%)</w:t>
             </w:r>
@@ -3343,39 +2357,20 @@
           </w:tcPr>
           <w:p>
             <w:pPr>
-              <w:pStyle w:val="Normal"/>
-              <w:widowControl/>
-              <w:spacing w:before="0" w:after="0"/>
-              <w:jc w:val="left"/>
-              <w:rPr>
-                <w:rFonts w:ascii="Arial" w:hAnsi="Arial" w:cs="Arial"/>
-              </w:rPr>
-            </w:pPr>
-            <w:r>
-              <w:rPr>
-                <w:rFonts w:eastAsia="Calibri" w:cs="Arial" w:ascii="Arial" w:hAnsi="Arial"/>
-                <w:kern w:val="0"/>
-                <w:sz w:val="22"/>
-                <w:szCs w:val="22"/>
-                <w:lang w:val="en-US" w:eastAsia="en-US" w:bidi="ar-SA"/>
-              </w:rPr>
-              <w:t xml:space="preserve"> </w:t>
-            </w:r>
-            <w:r>
-              <w:rPr>
-                <w:rFonts w:eastAsia="Calibri" w:cs="Arial" w:ascii="Arial" w:hAnsi="Arial"/>
-                <w:kern w:val="0"/>
-                <w:sz w:val="22"/>
-                <w:szCs w:val="22"/>
-                <w:lang w:val="en-US" w:eastAsia="en-US" w:bidi="ar-SA"/>
-              </w:rPr>
-              <w:t>0.38</w:t>
+              <w:rPr>
+                <w:rFonts w:ascii="Arial" w:hAnsi="Arial" w:cs="Arial"/>
+              </w:rPr>
+            </w:pPr>
+            <w:r>
+              <w:rPr>
+                <w:rFonts w:ascii="Arial" w:eastAsia="Calibri" w:hAnsi="Arial" w:cs="Arial"/>
+              </w:rPr>
+              <w:t xml:space="preserve"> 0.38</w:t>
             </w:r>
           </w:p>
         </w:tc>
       </w:tr>
       <w:tr>
-        <w:trPr/>
         <w:tc>
           <w:tcPr>
             <w:tcW w:w="3149" w:type="dxa"/>
@@ -3389,33 +2384,21 @@
           </w:tcPr>
           <w:p>
             <w:pPr>
-              <w:pStyle w:val="Normal"/>
-              <w:widowControl/>
-              <w:spacing w:before="0" w:after="0"/>
-              <w:jc w:val="left"/>
-              <w:rPr>
-                <w:rFonts w:ascii="Arial" w:hAnsi="Arial" w:cs="Arial"/>
-              </w:rPr>
-            </w:pPr>
-            <w:r>
-              <w:rPr>
-                <w:rFonts w:eastAsia="Calibri" w:cs="Arial" w:ascii="Arial" w:hAnsi="Arial"/>
+              <w:rPr>
+                <w:rFonts w:ascii="Arial" w:hAnsi="Arial" w:cs="Arial"/>
+              </w:rPr>
+            </w:pPr>
+            <w:r>
+              <w:rPr>
+                <w:rFonts w:ascii="Arial" w:eastAsia="Calibri" w:hAnsi="Arial" w:cs="Arial"/>
                 <w:b/>
                 <w:bCs/>
-                <w:kern w:val="0"/>
-                <w:sz w:val="22"/>
-                <w:szCs w:val="22"/>
-                <w:lang w:val="en-US" w:eastAsia="en-US" w:bidi="ar-SA"/>
               </w:rPr>
               <w:t>Albumin(g/dL)</w:t>
             </w:r>
             <w:r>
               <w:rPr>
-                <w:rFonts w:eastAsia="Calibri" w:cs="Arial" w:ascii="Arial" w:hAnsi="Arial"/>
-                <w:kern w:val="0"/>
-                <w:sz w:val="22"/>
-                <w:szCs w:val="22"/>
-                <w:lang w:val="en-US" w:eastAsia="en-US" w:bidi="ar-SA"/>
+                <w:rFonts w:ascii="Arial" w:eastAsia="Calibri" w:hAnsi="Arial" w:cs="Arial"/>
               </w:rPr>
               <w:t>-Med(IQR)</w:t>
             </w:r>
@@ -3434,9 +2417,6 @@
           </w:tcPr>
           <w:p>
             <w:pPr>
-              <w:pStyle w:val="Normal"/>
-              <w:widowControl/>
-              <w:spacing w:before="0" w:after="0"/>
               <w:jc w:val="center"/>
               <w:rPr>
                 <w:rFonts w:ascii="Arial" w:hAnsi="Arial" w:cs="Arial"/>
@@ -3444,11 +2424,7 @@
             </w:pPr>
             <w:r>
               <w:rPr>
-                <w:rFonts w:eastAsia="Calibri" w:cs="Arial" w:ascii="Arial" w:hAnsi="Arial"/>
-                <w:kern w:val="0"/>
-                <w:sz w:val="22"/>
-                <w:szCs w:val="22"/>
-                <w:lang w:val="en-US" w:eastAsia="en-US" w:bidi="ar-SA"/>
+                <w:rFonts w:ascii="Arial" w:eastAsia="Calibri" w:hAnsi="Arial" w:cs="Arial"/>
               </w:rPr>
               <w:t>3.7 (3.2-4.2)</w:t>
             </w:r>
@@ -3467,9 +2443,6 @@
           </w:tcPr>
           <w:p>
             <w:pPr>
-              <w:pStyle w:val="Normal"/>
-              <w:widowControl/>
-              <w:spacing w:before="0" w:after="0"/>
               <w:jc w:val="center"/>
               <w:rPr>
                 <w:rFonts w:ascii="Arial" w:hAnsi="Arial" w:cs="Arial"/>
@@ -3477,11 +2450,7 @@
             </w:pPr>
             <w:r>
               <w:rPr>
-                <w:rFonts w:eastAsia="Calibri" w:cs="Arial" w:ascii="Arial" w:hAnsi="Arial"/>
-                <w:kern w:val="0"/>
-                <w:sz w:val="22"/>
-                <w:szCs w:val="22"/>
-                <w:lang w:val="en-US" w:eastAsia="en-US" w:bidi="ar-SA"/>
+                <w:rFonts w:ascii="Arial" w:eastAsia="Calibri" w:hAnsi="Arial" w:cs="Arial"/>
               </w:rPr>
               <w:t>3.3 (2.3-3.8)</w:t>
             </w:r>
@@ -3500,21 +2469,13 @@
           </w:tcPr>
           <w:p>
             <w:pPr>
-              <w:pStyle w:val="Normal"/>
-              <w:widowControl/>
-              <w:spacing w:before="0" w:after="0"/>
-              <w:jc w:val="left"/>
-              <w:rPr>
-                <w:rFonts w:ascii="Arial" w:hAnsi="Arial" w:cs="Arial"/>
-              </w:rPr>
-            </w:pPr>
-            <w:r>
-              <w:rPr>
-                <w:rFonts w:eastAsia="Calibri" w:cs="Arial" w:ascii="Arial" w:hAnsi="Arial"/>
-                <w:kern w:val="0"/>
-                <w:sz w:val="22"/>
-                <w:szCs w:val="22"/>
-                <w:lang w:val="en-US" w:eastAsia="en-US" w:bidi="ar-SA"/>
+              <w:rPr>
+                <w:rFonts w:ascii="Arial" w:hAnsi="Arial" w:cs="Arial"/>
+              </w:rPr>
+            </w:pPr>
+            <w:r>
+              <w:rPr>
+                <w:rFonts w:ascii="Arial" w:eastAsia="Calibri" w:hAnsi="Arial" w:cs="Arial"/>
               </w:rPr>
               <w:t>&lt;0.001</w:t>
             </w:r>
@@ -3524,7 +2485,6 @@
     </w:tbl>
     <w:p>
       <w:pPr>
-        <w:pStyle w:val="Normal"/>
         <w:rPr>
           <w:rFonts w:ascii="Arial" w:hAnsi="Arial" w:cs="Arial"/>
           <w:sz w:val="22"/>
@@ -3532,18 +2492,9 @@
           <w:u w:val="single"/>
         </w:rPr>
       </w:pPr>
-      <w:r>
-        <w:rPr>
-          <w:rFonts w:cs="Arial" w:ascii="Arial" w:hAnsi="Arial"/>
-          <w:sz w:val="22"/>
-          <w:szCs w:val="22"/>
-          <w:u w:val="single"/>
-        </w:rPr>
-      </w:r>
     </w:p>
     <w:p>
       <w:pPr>
-        <w:pStyle w:val="Normal"/>
         <w:rPr>
           <w:rFonts w:ascii="Arial" w:hAnsi="Arial" w:cs="Arial"/>
           <w:sz w:val="22"/>
@@ -3551,18 +2502,9 @@
           <w:u w:val="single"/>
         </w:rPr>
       </w:pPr>
-      <w:r>
-        <w:rPr>
-          <w:rFonts w:cs="Arial" w:ascii="Arial" w:hAnsi="Arial"/>
-          <w:sz w:val="22"/>
-          <w:szCs w:val="22"/>
-          <w:u w:val="single"/>
-        </w:rPr>
-      </w:r>
     </w:p>
     <w:p>
       <w:pPr>
-        <w:pStyle w:val="Normal"/>
         <w:rPr>
           <w:rFonts w:ascii="Arial" w:hAnsi="Arial" w:cs="Arial"/>
           <w:sz w:val="22"/>
@@ -3571,12 +2513,24 @@
         </w:rPr>
       </w:pPr>
       <w:r>
-        <w:rPr/>
+        <w:rPr>
+          <w:noProof/>
+        </w:rPr>
+        <w:t xml:space="preserve"> </w:t>
+      </w:r>
+      <w:r>
+        <w:rPr>
+          <w:rFonts w:ascii="Arial" w:hAnsi="Arial" w:cs="Arial"/>
+          <w:noProof/>
+          <w:sz w:val="22"/>
+          <w:szCs w:val="22"/>
+          <w:u w:val="single"/>
+        </w:rPr>
         <w:drawing>
-          <wp:inline distT="0" distB="0" distL="0" distR="0">
-            <wp:extent cx="5943600" cy="2623185"/>
+          <wp:inline distT="0" distB="0" distL="0" distR="0" wp14:anchorId="7F237025" wp14:editId="68E25D4C">
+            <wp:extent cx="5943600" cy="2480945"/>
             <wp:effectExtent l="0" t="0" r="0" b="0"/>
-            <wp:docPr id="1" name="Picture 2" descr=""/>
+            <wp:docPr id="2" name="Picture 2"/>
             <wp:cNvGraphicFramePr>
               <a:graphicFrameLocks xmlns:a="http://schemas.openxmlformats.org/drawingml/2006/main" noChangeAspect="1"/>
             </wp:cNvGraphicFramePr>
@@ -3584,21 +2538,19 @@
               <a:graphicData uri="http://schemas.openxmlformats.org/drawingml/2006/picture">
                 <pic:pic xmlns:pic="http://schemas.openxmlformats.org/drawingml/2006/picture">
                   <pic:nvPicPr>
-                    <pic:cNvPr id="1" name="Picture 2" descr=""/>
-                    <pic:cNvPicPr>
-                      <a:picLocks noChangeAspect="1" noChangeArrowheads="1"/>
-                    </pic:cNvPicPr>
+                    <pic:cNvPr id="1" name=""/>
+                    <pic:cNvPicPr/>
                   </pic:nvPicPr>
                   <pic:blipFill>
-                    <a:blip r:embed="rId2"/>
+                    <a:blip r:embed="rId4"/>
                     <a:stretch>
                       <a:fillRect/>
                     </a:stretch>
                   </pic:blipFill>
-                  <pic:spPr bwMode="auto">
+                  <pic:spPr>
                     <a:xfrm>
                       <a:off x="0" y="0"/>
-                      <a:ext cx="5943600" cy="2623185"/>
+                      <a:ext cx="5943600" cy="2480945"/>
                     </a:xfrm>
                     <a:prstGeom prst="rect">
                       <a:avLst/>
@@ -3612,62 +2564,22 @@
       </w:r>
     </w:p>
     <w:sectPr>
-      <w:type w:val="nextPage"/>
       <w:pgSz w:w="12240" w:h="15840"/>
-      <w:pgMar w:left="1440" w:right="1440" w:header="0" w:top="1440" w:footer="0" w:bottom="1440" w:gutter="0"/>
-      <w:pgNumType w:fmt="decimal"/>
-      <w:formProt w:val="false"/>
-      <w:textDirection w:val="lrTb"/>
-      <w:docGrid w:type="default" w:linePitch="360" w:charSpace="0"/>
+      <w:pgMar w:top="1440" w:right="1440" w:bottom="1440" w:left="1440" w:header="0" w:footer="0" w:gutter="0"/>
+      <w:cols w:space="720"/>
+      <w:formProt w:val="0"/>
+      <w:docGrid w:linePitch="360"/>
     </w:sectPr>
   </w:body>
 </w:document>
 </file>
 
-<file path=word/comments.xml><?xml version="1.0" encoding="utf-8"?>
-<w:comments xmlns:o="urn:schemas-microsoft-com:office:office" xmlns:r="http://schemas.openxmlformats.org/officeDocument/2006/relationships" xmlns:v="urn:schemas-microsoft-com:vml" xmlns:w="http://schemas.openxmlformats.org/wordprocessingml/2006/main" xmlns:w10="urn:schemas-microsoft-com:office:word" xmlns:wp="http://schemas.openxmlformats.org/drawingml/2006/wordprocessingDrawing" xmlns:wps="http://schemas.microsoft.com/office/word/2010/wordprocessingShape" xmlns:wpg="http://schemas.microsoft.com/office/word/2010/wordprocessingGroup" xmlns:mc="http://schemas.openxmlformats.org/markup-compatibility/2006" xmlns:wp14="http://schemas.microsoft.com/office/word/2010/wordprocessingDrawing" xmlns:w14="http://schemas.microsoft.com/office/word/2010/wordml" mc:Ignorable="w14 wp14">
-  <w:comment w:id="0" w:author="Alejandro Ochoa" w:date="2020-11-19T22:30:31Z" w:initials="AO">
-    <w:p>
-      <w:r>
-        <w:rPr>
-          <w:rFonts w:eastAsia="Calibri" w:cstheme="minorBidi" w:eastAsiaTheme="minorHAnsi" w:cs="" w:ascii="Calibri" w:hAnsi="Calibri"/>
-          <w:b w:val="false"/>
-          <w:bCs w:val="false"/>
-          <w:i w:val="false"/>
-          <w:iCs w:val="false"/>
-          <w:caps w:val="false"/>
-          <w:smallCaps w:val="false"/>
-          <w:strike w:val="false"/>
-          <w:dstrike w:val="false"/>
-          <w:outline w:val="false"/>
-          <w:shadow w:val="false"/>
-          <w:emboss w:val="false"/>
-          <w:imprint w:val="false"/>
-          <w:color w:val="auto"/>
-          <w:spacing w:val="0"/>
-          <w:w w:val="100"/>
-          <w:kern w:val="0"/>
-          <w:position w:val="0"/>
-          <w:sz w:val="20"/>
-          <w:szCs w:val="24"/>
-          <w:u w:val="none"/>
-          <w:vertAlign w:val="baseline"/>
-          <w:em w:val="none"/>
-          <w:lang w:bidi="ar-SA" w:eastAsia="en-US" w:val="en-US"/>
-        </w:rPr>
-        <w:t>I’d prefer to say “The False Discovery Rate (FDR) was controlled using the Benjamini-Hochberg method”, but I wasn’t sure how disruptive that change of language would be to the rest of your work</w:t>
-      </w:r>
-    </w:p>
-  </w:comment>
-</w:comments>
-</file>
-
 <file path=word/styles.xml><?xml version="1.0" encoding="utf-8"?>
-<w:styles xmlns:w="http://schemas.openxmlformats.org/wordprocessingml/2006/main" xmlns:w14="http://schemas.microsoft.com/office/word/2010/wordml" xmlns:mc="http://schemas.openxmlformats.org/markup-compatibility/2006" mc:Ignorable="w14">
+<w:styles xmlns:mc="http://schemas.openxmlformats.org/markup-compatibility/2006" xmlns:r="http://schemas.openxmlformats.org/officeDocument/2006/relationships" xmlns:w="http://schemas.openxmlformats.org/wordprocessingml/2006/main" xmlns:w14="http://schemas.microsoft.com/office/word/2010/wordml" xmlns:w15="http://schemas.microsoft.com/office/word/2012/wordml" xmlns:w16cex="http://schemas.microsoft.com/office/word/2018/wordml/cex" xmlns:w16cid="http://schemas.microsoft.com/office/word/2016/wordml/cid" xmlns:w16="http://schemas.microsoft.com/office/word/2018/wordml" xmlns:w16se="http://schemas.microsoft.com/office/word/2015/wordml/symex" mc:Ignorable="w14 w15 w16se w16cid w16 w16cex">
   <w:docDefaults>
     <w:rPrDefault>
       <w:rPr>
-        <w:rFonts w:ascii="Calibri" w:hAnsi="Calibri" w:eastAsia="Calibri" w:cs="" w:asciiTheme="minorHAnsi" w:cstheme="minorBidi" w:eastAsiaTheme="minorHAnsi" w:hAnsiTheme="minorHAnsi"/>
+        <w:rFonts w:asciiTheme="minorHAnsi" w:eastAsiaTheme="minorHAnsi" w:hAnsiTheme="minorHAnsi" w:cstheme="minorBidi"/>
         <w:sz w:val="24"/>
         <w:szCs w:val="24"/>
         <w:lang w:val="en-US" w:eastAsia="en-US" w:bidi="ar-SA"/>
@@ -3675,21 +2587,21 @@
     </w:rPrDefault>
     <w:pPrDefault>
       <w:pPr>
-        <w:suppressAutoHyphens w:val="true"/>
+        <w:suppressAutoHyphens/>
       </w:pPr>
     </w:pPrDefault>
   </w:docDefaults>
   <w:latentStyles w:defLockedState="0" w:defUIPriority="99" w:defSemiHidden="0" w:defUnhideWhenUsed="0" w:defQFormat="0" w:count="376">
     <w:lsdException w:name="Normal" w:uiPriority="0" w:qFormat="1"/>
     <w:lsdException w:name="heading 1" w:uiPriority="9" w:qFormat="1"/>
-    <w:lsdException w:name="heading 2" w:uiPriority="9" w:semiHidden="1" w:unhideWhenUsed="1" w:qFormat="1"/>
-    <w:lsdException w:name="heading 3" w:uiPriority="9" w:semiHidden="1" w:unhideWhenUsed="1" w:qFormat="1"/>
-    <w:lsdException w:name="heading 4" w:uiPriority="9" w:semiHidden="1" w:unhideWhenUsed="1" w:qFormat="1"/>
-    <w:lsdException w:name="heading 5" w:uiPriority="9" w:semiHidden="1" w:unhideWhenUsed="1" w:qFormat="1"/>
-    <w:lsdException w:name="heading 6" w:uiPriority="9" w:semiHidden="1" w:unhideWhenUsed="1" w:qFormat="1"/>
-    <w:lsdException w:name="heading 7" w:uiPriority="9" w:semiHidden="1" w:unhideWhenUsed="1" w:qFormat="1"/>
-    <w:lsdException w:name="heading 8" w:uiPriority="9" w:semiHidden="1" w:unhideWhenUsed="1" w:qFormat="1"/>
-    <w:lsdException w:name="heading 9" w:uiPriority="9" w:semiHidden="1" w:unhideWhenUsed="1" w:qFormat="1"/>
+    <w:lsdException w:name="heading 2" w:semiHidden="1" w:uiPriority="9" w:unhideWhenUsed="1" w:qFormat="1"/>
+    <w:lsdException w:name="heading 3" w:semiHidden="1" w:uiPriority="9" w:unhideWhenUsed="1" w:qFormat="1"/>
+    <w:lsdException w:name="heading 4" w:semiHidden="1" w:uiPriority="9" w:unhideWhenUsed="1" w:qFormat="1"/>
+    <w:lsdException w:name="heading 5" w:semiHidden="1" w:uiPriority="9" w:unhideWhenUsed="1" w:qFormat="1"/>
+    <w:lsdException w:name="heading 6" w:semiHidden="1" w:uiPriority="9" w:unhideWhenUsed="1" w:qFormat="1"/>
+    <w:lsdException w:name="heading 7" w:semiHidden="1" w:uiPriority="9" w:unhideWhenUsed="1" w:qFormat="1"/>
+    <w:lsdException w:name="heading 8" w:semiHidden="1" w:uiPriority="9" w:unhideWhenUsed="1" w:qFormat="1"/>
+    <w:lsdException w:name="heading 9" w:semiHidden="1" w:uiPriority="9" w:unhideWhenUsed="1" w:qFormat="1"/>
     <w:lsdException w:name="index 1" w:semiHidden="1" w:unhideWhenUsed="1"/>
     <w:lsdException w:name="index 2" w:semiHidden="1" w:unhideWhenUsed="1"/>
     <w:lsdException w:name="index 3" w:semiHidden="1" w:unhideWhenUsed="1"/>
@@ -3699,22 +2611,22 @@
     <w:lsdException w:name="index 7" w:semiHidden="1" w:unhideWhenUsed="1"/>
     <w:lsdException w:name="index 8" w:semiHidden="1" w:unhideWhenUsed="1"/>
     <w:lsdException w:name="index 9" w:semiHidden="1" w:unhideWhenUsed="1"/>
-    <w:lsdException w:name="toc 1" w:uiPriority="39" w:semiHidden="1" w:unhideWhenUsed="1"/>
-    <w:lsdException w:name="toc 2" w:uiPriority="39" w:semiHidden="1" w:unhideWhenUsed="1"/>
-    <w:lsdException w:name="toc 3" w:uiPriority="39" w:semiHidden="1" w:unhideWhenUsed="1"/>
-    <w:lsdException w:name="toc 4" w:uiPriority="39" w:semiHidden="1" w:unhideWhenUsed="1"/>
-    <w:lsdException w:name="toc 5" w:uiPriority="39" w:semiHidden="1" w:unhideWhenUsed="1"/>
-    <w:lsdException w:name="toc 6" w:uiPriority="39" w:semiHidden="1" w:unhideWhenUsed="1"/>
-    <w:lsdException w:name="toc 7" w:uiPriority="39" w:semiHidden="1" w:unhideWhenUsed="1"/>
-    <w:lsdException w:name="toc 8" w:uiPriority="39" w:semiHidden="1" w:unhideWhenUsed="1"/>
-    <w:lsdException w:name="toc 9" w:uiPriority="39" w:semiHidden="1" w:unhideWhenUsed="1"/>
+    <w:lsdException w:name="toc 1" w:semiHidden="1" w:uiPriority="39" w:unhideWhenUsed="1"/>
+    <w:lsdException w:name="toc 2" w:semiHidden="1" w:uiPriority="39" w:unhideWhenUsed="1"/>
+    <w:lsdException w:name="toc 3" w:semiHidden="1" w:uiPriority="39" w:unhideWhenUsed="1"/>
+    <w:lsdException w:name="toc 4" w:semiHidden="1" w:uiPriority="39" w:unhideWhenUsed="1"/>
+    <w:lsdException w:name="toc 5" w:semiHidden="1" w:uiPriority="39" w:unhideWhenUsed="1"/>
+    <w:lsdException w:name="toc 6" w:semiHidden="1" w:uiPriority="39" w:unhideWhenUsed="1"/>
+    <w:lsdException w:name="toc 7" w:semiHidden="1" w:uiPriority="39" w:unhideWhenUsed="1"/>
+    <w:lsdException w:name="toc 8" w:semiHidden="1" w:uiPriority="39" w:unhideWhenUsed="1"/>
+    <w:lsdException w:name="toc 9" w:semiHidden="1" w:uiPriority="39" w:unhideWhenUsed="1"/>
     <w:lsdException w:name="Normal Indent" w:semiHidden="1" w:unhideWhenUsed="1"/>
     <w:lsdException w:name="footnote text" w:semiHidden="1" w:unhideWhenUsed="1"/>
     <w:lsdException w:name="annotation text" w:semiHidden="1" w:unhideWhenUsed="1"/>
     <w:lsdException w:name="header" w:semiHidden="1" w:unhideWhenUsed="1"/>
     <w:lsdException w:name="footer" w:semiHidden="1" w:unhideWhenUsed="1"/>
     <w:lsdException w:name="index heading" w:semiHidden="1" w:unhideWhenUsed="1"/>
-    <w:lsdException w:name="caption" w:uiPriority="35" w:semiHidden="1" w:unhideWhenUsed="1" w:qFormat="1"/>
+    <w:lsdException w:name="caption" w:semiHidden="1" w:uiPriority="35" w:unhideWhenUsed="1" w:qFormat="1"/>
     <w:lsdException w:name="table of figures" w:semiHidden="1" w:unhideWhenUsed="1"/>
     <w:lsdException w:name="envelope address" w:semiHidden="1" w:unhideWhenUsed="1"/>
     <w:lsdException w:name="envelope return" w:semiHidden="1" w:unhideWhenUsed="1"/>
@@ -3745,7 +2657,7 @@
     <w:lsdException w:name="Title" w:uiPriority="10" w:qFormat="1"/>
     <w:lsdException w:name="Closing" w:semiHidden="1" w:unhideWhenUsed="1"/>
     <w:lsdException w:name="Signature" w:semiHidden="1" w:unhideWhenUsed="1"/>
-    <w:lsdException w:name="Default Paragraph Font" w:uiPriority="1" w:semiHidden="1" w:unhideWhenUsed="1"/>
+    <w:lsdException w:name="Default Paragraph Font" w:semiHidden="1" w:uiPriority="1" w:unhideWhenUsed="1"/>
     <w:lsdException w:name="Body Text" w:semiHidden="1" w:unhideWhenUsed="1"/>
     <w:lsdException w:name="Body Text Indent" w:semiHidden="1" w:unhideWhenUsed="1"/>
     <w:lsdException w:name="List Continue" w:semiHidden="1" w:unhideWhenUsed="1"/>
@@ -3945,8 +2857,8 @@
     <w:lsdException w:name="Subtle Reference" w:uiPriority="31" w:qFormat="1"/>
     <w:lsdException w:name="Intense Reference" w:uiPriority="32" w:qFormat="1"/>
     <w:lsdException w:name="Book Title" w:uiPriority="33" w:qFormat="1"/>
-    <w:lsdException w:name="Bibliography" w:uiPriority="37" w:semiHidden="1" w:unhideWhenUsed="1"/>
-    <w:lsdException w:name="TOC Heading" w:uiPriority="39" w:semiHidden="1" w:unhideWhenUsed="1" w:qFormat="1"/>
+    <w:lsdException w:name="Bibliography" w:semiHidden="1" w:uiPriority="37" w:unhideWhenUsed="1"/>
+    <w:lsdException w:name="TOC Heading" w:semiHidden="1" w:uiPriority="39" w:unhideWhenUsed="1" w:qFormat="1"/>
     <w:lsdException w:name="Plain Table 1" w:uiPriority="41"/>
     <w:lsdException w:name="Plain Table 2" w:uiPriority="42"/>
     <w:lsdException w:name="Plain Table 3" w:uiPriority="43"/>
@@ -4057,65 +2969,71 @@
     <w:lsdException w:name="Unresolved Mention" w:semiHidden="1" w:unhideWhenUsed="1"/>
     <w:lsdException w:name="Smart Link" w:semiHidden="1" w:unhideWhenUsed="1"/>
   </w:latentStyles>
-  <w:style w:type="paragraph" w:styleId="Normal" w:default="1">
+  <w:style w:type="paragraph" w:default="1" w:styleId="Normal">
     <w:name w:val="Normal"/>
     <w:qFormat/>
-    <w:pPr>
-      <w:widowControl/>
-      <w:bidi w:val="0"/>
-      <w:spacing w:before="0" w:after="0"/>
-      <w:jc w:val="left"/>
-    </w:pPr>
-    <w:rPr>
-      <w:rFonts w:ascii="Calibri" w:hAnsi="Calibri" w:eastAsia="Calibri" w:cs="" w:asciiTheme="minorHAnsi" w:cstheme="minorBidi" w:eastAsiaTheme="minorHAnsi" w:hAnsiTheme="minorHAnsi"/>
-      <w:color w:val="auto"/>
-      <w:kern w:val="0"/>
-      <w:sz w:val="24"/>
-      <w:szCs w:val="24"/>
-      <w:lang w:val="en-US" w:eastAsia="en-US" w:bidi="ar-SA"/>
-    </w:rPr>
   </w:style>
-  <w:style w:type="character" w:styleId="DefaultParagraphFont" w:default="1">
+  <w:style w:type="character" w:default="1" w:styleId="DefaultParagraphFont">
     <w:name w:val="Default Paragraph Font"/>
     <w:uiPriority w:val="1"/>
+    <w:semiHidden/>
     <w:unhideWhenUsed/>
-    <w:qFormat/>
-    <w:rPr/>
   </w:style>
-  <w:style w:type="character" w:styleId="Annotationreference">
+  <w:style w:type="table" w:default="1" w:styleId="TableNormal">
+    <w:name w:val="Normal Table"/>
+    <w:uiPriority w:val="99"/>
+    <w:semiHidden/>
+    <w:unhideWhenUsed/>
+    <w:tblPr>
+      <w:tblInd w:w="0" w:type="dxa"/>
+      <w:tblCellMar>
+        <w:top w:w="0" w:type="dxa"/>
+        <w:left w:w="108" w:type="dxa"/>
+        <w:bottom w:w="0" w:type="dxa"/>
+        <w:right w:w="108" w:type="dxa"/>
+      </w:tblCellMar>
+    </w:tblPr>
+  </w:style>
+  <w:style w:type="numbering" w:default="1" w:styleId="NoList">
+    <w:name w:val="No List"/>
+    <w:uiPriority w:val="99"/>
+    <w:semiHidden/>
+    <w:unhideWhenUsed/>
+  </w:style>
+  <w:style w:type="character" w:styleId="CommentReference">
     <w:name w:val="annotation reference"/>
     <w:basedOn w:val="DefaultParagraphFont"/>
     <w:uiPriority w:val="99"/>
     <w:semiHidden/>
     <w:unhideWhenUsed/>
     <w:qFormat/>
-    <w:rsid w:val="00461dae"/>
+    <w:rsid w:val="00461DAE"/>
     <w:rPr>
       <w:sz w:val="16"/>
       <w:szCs w:val="16"/>
     </w:rPr>
   </w:style>
-  <w:style w:type="character" w:styleId="CommentTextChar" w:customStyle="1">
+  <w:style w:type="character" w:customStyle="1" w:styleId="CommentTextChar">
     <w:name w:val="Comment Text Char"/>
     <w:basedOn w:val="DefaultParagraphFont"/>
     <w:link w:val="CommentText"/>
     <w:uiPriority w:val="99"/>
     <w:semiHidden/>
     <w:qFormat/>
-    <w:rsid w:val="00461dae"/>
+    <w:rsid w:val="00461DAE"/>
     <w:rPr>
       <w:sz w:val="20"/>
       <w:szCs w:val="20"/>
     </w:rPr>
   </w:style>
-  <w:style w:type="character" w:styleId="CommentSubjectChar" w:customStyle="1">
+  <w:style w:type="character" w:customStyle="1" w:styleId="CommentSubjectChar">
     <w:name w:val="Comment Subject Char"/>
     <w:basedOn w:val="CommentTextChar"/>
     <w:link w:val="CommentSubject"/>
     <w:uiPriority w:val="99"/>
     <w:semiHidden/>
     <w:qFormat/>
-    <w:rsid w:val="00461dae"/>
+    <w:rsid w:val="00461DAE"/>
     <w:rPr>
       <w:b/>
       <w:bCs/>
@@ -4123,53 +3041,51 @@
       <w:szCs w:val="20"/>
     </w:rPr>
   </w:style>
-  <w:style w:type="character" w:styleId="BalloonTextChar" w:customStyle="1">
+  <w:style w:type="character" w:customStyle="1" w:styleId="BalloonTextChar">
     <w:name w:val="Balloon Text Char"/>
     <w:basedOn w:val="DefaultParagraphFont"/>
     <w:link w:val="BalloonText"/>
     <w:uiPriority w:val="99"/>
     <w:semiHidden/>
     <w:qFormat/>
-    <w:rsid w:val="00461dae"/>
+    <w:rsid w:val="00461DAE"/>
     <w:rPr>
       <w:rFonts w:ascii="Times New Roman" w:hAnsi="Times New Roman" w:cs="Times New Roman"/>
       <w:sz w:val="18"/>
       <w:szCs w:val="18"/>
     </w:rPr>
   </w:style>
-  <w:style w:type="paragraph" w:styleId="Heading">
+  <w:style w:type="paragraph" w:customStyle="1" w:styleId="Heading">
     <w:name w:val="Heading"/>
     <w:basedOn w:val="Normal"/>
-    <w:next w:val="TextBody"/>
+    <w:next w:val="BodyText"/>
     <w:qFormat/>
     <w:pPr>
-      <w:keepNext w:val="true"/>
+      <w:keepNext/>
       <w:spacing w:before="240" w:after="120"/>
     </w:pPr>
     <w:rPr>
-      <w:rFonts w:ascii="Liberation Sans" w:hAnsi="Liberation Sans" w:eastAsia="Source Han Sans CN" w:cs="Lohit Devanagari"/>
+      <w:rFonts w:ascii="Liberation Sans" w:eastAsia="Source Han Sans CN" w:hAnsi="Liberation Sans" w:cs="Lohit Devanagari"/>
       <w:sz w:val="28"/>
       <w:szCs w:val="28"/>
     </w:rPr>
   </w:style>
-  <w:style w:type="paragraph" w:styleId="TextBody">
+  <w:style w:type="paragraph" w:styleId="BodyText">
     <w:name w:val="Body Text"/>
     <w:basedOn w:val="Normal"/>
     <w:pPr>
-      <w:spacing w:lineRule="auto" w:line="276" w:before="0" w:after="140"/>
+      <w:spacing w:after="140" w:line="276" w:lineRule="auto"/>
     </w:pPr>
-    <w:rPr/>
   </w:style>
   <w:style w:type="paragraph" w:styleId="List">
     <w:name w:val="List"/>
-    <w:basedOn w:val="TextBody"/>
-    <w:pPr/>
+    <w:basedOn w:val="BodyText"/>
     <w:rPr>
       <w:rFonts w:cs="Lohit Devanagari"/>
     </w:rPr>
   </w:style>
   <w:style w:type="paragraph" w:styleId="Caption">
-    <w:name w:val="Caption"/>
+    <w:name w:val="caption"/>
     <w:basedOn w:val="Normal"/>
     <w:qFormat/>
     <w:pPr>
@@ -4180,11 +3096,9 @@
       <w:rFonts w:cs="Lohit Devanagari"/>
       <w:i/>
       <w:iCs/>
-      <w:sz w:val="24"/>
-      <w:szCs w:val="24"/>
     </w:rPr>
   </w:style>
-  <w:style w:type="paragraph" w:styleId="Index">
+  <w:style w:type="paragraph" w:customStyle="1" w:styleId="Index">
     <w:name w:val="Index"/>
     <w:basedOn w:val="Normal"/>
     <w:qFormat/>
@@ -4195,7 +3109,7 @@
       <w:rFonts w:cs="Lohit Devanagari"/>
     </w:rPr>
   </w:style>
-  <w:style w:type="paragraph" w:styleId="Annotationtext">
+  <w:style w:type="paragraph" w:styleId="CommentText">
     <w:name w:val="annotation text"/>
     <w:basedOn w:val="Normal"/>
     <w:link w:val="CommentTextChar"/>
@@ -4203,24 +3117,22 @@
     <w:semiHidden/>
     <w:unhideWhenUsed/>
     <w:qFormat/>
-    <w:rsid w:val="00461dae"/>
-    <w:pPr/>
+    <w:rsid w:val="00461DAE"/>
     <w:rPr>
       <w:sz w:val="20"/>
       <w:szCs w:val="20"/>
     </w:rPr>
   </w:style>
-  <w:style w:type="paragraph" w:styleId="Annotationsubject">
+  <w:style w:type="paragraph" w:styleId="CommentSubject">
     <w:name w:val="annotation subject"/>
-    <w:basedOn w:val="Annotationtext"/>
-    <w:next w:val="Annotationtext"/>
+    <w:basedOn w:val="CommentText"/>
+    <w:next w:val="CommentText"/>
     <w:link w:val="CommentSubjectChar"/>
     <w:uiPriority w:val="99"/>
     <w:semiHidden/>
     <w:unhideWhenUsed/>
     <w:qFormat/>
-    <w:rsid w:val="00461dae"/>
-    <w:pPr/>
+    <w:rsid w:val="00461DAE"/>
     <w:rPr>
       <w:b/>
       <w:bCs/>
@@ -4234,8 +3146,7 @@
     <w:semiHidden/>
     <w:unhideWhenUsed/>
     <w:qFormat/>
-    <w:rsid w:val="00461dae"/>
-    <w:pPr/>
+    <w:rsid w:val="00461DAE"/>
     <w:rPr>
       <w:rFonts w:ascii="Times New Roman" w:hAnsi="Times New Roman" w:cs="Times New Roman"/>
       <w:sz w:val="18"/>
@@ -4247,60 +3158,25 @@
     <w:uiPriority w:val="99"/>
     <w:semiHidden/>
     <w:qFormat/>
-    <w:rsid w:val="00253ea9"/>
-    <w:pPr>
-      <w:widowControl/>
-      <w:bidi w:val="0"/>
-      <w:spacing w:before="0" w:after="0"/>
-      <w:jc w:val="left"/>
-    </w:pPr>
-    <w:rPr>
-      <w:rFonts w:ascii="Calibri" w:hAnsi="Calibri" w:eastAsia="Calibri" w:cs="" w:asciiTheme="minorHAnsi" w:cstheme="minorBidi" w:eastAsiaTheme="minorHAnsi" w:hAnsiTheme="minorHAnsi"/>
-      <w:color w:val="auto"/>
-      <w:kern w:val="0"/>
-      <w:sz w:val="24"/>
-      <w:szCs w:val="24"/>
-      <w:lang w:val="en-US" w:eastAsia="en-US" w:bidi="ar-SA"/>
-    </w:rPr>
-  </w:style>
-  <w:style w:type="numbering" w:styleId="NoList" w:default="1">
-    <w:name w:val="No List"/>
-    <w:uiPriority w:val="99"/>
-    <w:semiHidden/>
-    <w:unhideWhenUsed/>
-    <w:qFormat/>
-  </w:style>
-  <w:style w:type="table" w:default="1" w:styleId="TableNormal">
-    <w:name w:val="Normal Table"/>
-    <w:uiPriority w:val="99"/>
-    <w:semiHidden/>
-    <w:unhideWhenUsed/>
-    <w:tblPr>
-      <w:tblCellMar>
-        <w:top w:w="0" w:type="dxa"/>
-        <w:left w:w="108" w:type="dxa"/>
-        <w:bottom w:w="0" w:type="dxa"/>
-        <w:right w:w="108" w:type="dxa"/>
-      </w:tblCellMar>
-    </w:tblPr>
+    <w:rsid w:val="00253EA9"/>
   </w:style>
   <w:style w:type="table" w:styleId="TableGrid">
     <w:name w:val="Table Grid"/>
     <w:basedOn w:val="TableNormal"/>
     <w:uiPriority w:val="59"/>
-    <w:rsid w:val="0080793a"/>
+    <w:rsid w:val="0080793A"/>
     <w:rPr>
       <w:sz w:val="22"/>
       <w:szCs w:val="22"/>
     </w:rPr>
     <w:tblPr>
       <w:tblBorders>
-        <w:top w:val="single" w:color="000000" w:themeColor="text1" w:sz="4" w:space="0"/>
-        <w:left w:val="single" w:color="000000" w:themeColor="text1" w:sz="4" w:space="0"/>
-        <w:bottom w:val="single" w:color="000000" w:themeColor="text1" w:sz="4" w:space="0"/>
-        <w:right w:val="single" w:color="000000" w:themeColor="text1" w:sz="4" w:space="0"/>
-        <w:insideH w:val="single" w:color="000000" w:themeColor="text1" w:sz="4" w:space="0"/>
-        <w:insideV w:val="single" w:color="000000" w:themeColor="text1" w:sz="4" w:space="0"/>
+        <w:top w:val="single" w:sz="4" w:space="0" w:color="000000" w:themeColor="text1"/>
+        <w:left w:val="single" w:sz="4" w:space="0" w:color="000000" w:themeColor="text1"/>
+        <w:bottom w:val="single" w:sz="4" w:space="0" w:color="000000" w:themeColor="text1"/>
+        <w:right w:val="single" w:sz="4" w:space="0" w:color="000000" w:themeColor="text1"/>
+        <w:insideH w:val="single" w:sz="4" w:space="0" w:color="000000" w:themeColor="text1"/>
+        <w:insideV w:val="single" w:sz="4" w:space="0" w:color="000000" w:themeColor="text1"/>
       </w:tblBorders>
     </w:tblPr>
   </w:style>

</xml_diff>